<commit_message>
updated README.md for Day 6
</commit_message>
<xml_diff>
--- a/assessment6/Day 6.docx
+++ b/assessment6/Day 6.docx
@@ -78,7 +78,7 @@
     </w:p>
     <w:p>
       <w:pPr>
-        <w:pStyle w:val="Normal1"/>
+        <w:pStyle w:val="LOnormal"/>
         <w:spacing w:lineRule="auto" w:line="240" w:before="240" w:after="240"/>
         <w:rPr/>
       </w:pPr>
@@ -115,7 +115,7 @@
     </w:p>
     <w:p>
       <w:pPr>
-        <w:pStyle w:val="Normal1"/>
+        <w:pStyle w:val="LOnormal"/>
         <w:numPr>
           <w:ilvl w:val="0"/>
           <w:numId w:val="1"/>
@@ -137,7 +137,7 @@
     </w:p>
     <w:p>
       <w:pPr>
-        <w:pStyle w:val="Normal1"/>
+        <w:pStyle w:val="LOnormal"/>
         <w:numPr>
           <w:ilvl w:val="0"/>
           <w:numId w:val="1"/>
@@ -159,7 +159,7 @@
     </w:p>
     <w:p>
       <w:pPr>
-        <w:pStyle w:val="Normal1"/>
+        <w:pStyle w:val="LOnormal"/>
         <w:numPr>
           <w:ilvl w:val="0"/>
           <w:numId w:val="1"/>
@@ -181,7 +181,7 @@
     </w:p>
     <w:p>
       <w:pPr>
-        <w:pStyle w:val="Normal1"/>
+        <w:pStyle w:val="LOnormal"/>
         <w:numPr>
           <w:ilvl w:val="0"/>
           <w:numId w:val="1"/>
@@ -203,7 +203,7 @@
     </w:p>
     <w:p>
       <w:pPr>
-        <w:pStyle w:val="Normal1"/>
+        <w:pStyle w:val="LOnormal"/>
         <w:numPr>
           <w:ilvl w:val="0"/>
           <w:numId w:val="1"/>
@@ -225,7 +225,7 @@
     </w:p>
     <w:p>
       <w:pPr>
-        <w:pStyle w:val="Normal1"/>
+        <w:pStyle w:val="LOnormal"/>
         <w:rPr/>
       </w:pPr>
       <w:r>
@@ -234,21 +234,17 @@
           <mc:Choice Requires="wps">
             <w:drawing>
               <wp:inline distT="0" distB="0" distL="0" distR="0">
-                <wp:extent cx="5732145" cy="19685"/>
+                <wp:extent cx="5732780" cy="20320"/>
                 <wp:effectExtent l="0" t="0" r="0" b="0"/>
-                <wp:docPr id="1" name=""/>
+                <wp:docPr id="1" name="Rectangle 1"/>
                 <a:graphic xmlns:a="http://schemas.openxmlformats.org/drawingml/2006/main">
                   <a:graphicData uri="http://schemas.microsoft.com/office/word/2010/wordprocessingShape">
                     <wps:wsp>
                       <wps:cNvSpPr/>
-                      <wps:nvSpPr>
-                        <wps:cNvPr id="0" name="Rectangle 1"/>
-                        <wps:cNvSpPr/>
-                      </wps:nvSpPr>
                       <wps:spPr>
                         <a:xfrm>
                           <a:off x="0" y="0"/>
-                          <a:ext cx="5731560" cy="19080"/>
+                          <a:ext cx="5732280" cy="19800"/>
                         </a:xfrm>
                         <a:prstGeom prst="rect">
                           <a:avLst/>
@@ -260,6 +256,12 @@
                           <a:noFill/>
                         </a:ln>
                       </wps:spPr>
+                      <wps:style>
+                        <a:lnRef idx="0"/>
+                        <a:fillRef idx="0"/>
+                        <a:effectRef idx="0"/>
+                        <a:fontRef idx="minor"/>
+                      </wps:style>
                       <wps:bodyPr/>
                     </wps:wsp>
                   </a:graphicData>
@@ -272,7 +274,7 @@
           </mc:Choice>
           <mc:Fallback>
             <w:pict>
-              <v:rect id="shape_0" fillcolor="#a0a0a0" stroked="f" style="position:absolute;margin-left:0pt;margin-top:-1.55pt;width:451.25pt;height:1.45pt;mso-position-horizontal:center;mso-position-vertical:top">
+              <v:rect id="shape_0" ID="Rectangle 1" fillcolor="#a0a0a0" stroked="f" style="position:absolute;margin-left:0pt;margin-top:-1.6pt;width:451.3pt;height:1.5pt;mso-position-vertical:top">
                 <w10:wrap type="none"/>
                 <v:fill o:detectmouseclick="t" type="solid" color2="#5f5f5f"/>
                 <v:stroke color="#3465a4" joinstyle="round" endcap="flat"/>
@@ -336,16 +338,16 @@
     </w:p>
     <w:p>
       <w:pPr>
-        <w:pStyle w:val="Normal1"/>
-        <w:rPr/>
-      </w:pPr>
-      <w:r>
-        <w:rPr/>
-      </w:r>
-    </w:p>
-    <w:p>
-      <w:pPr>
-        <w:pStyle w:val="Normal1"/>
+        <w:pStyle w:val="LOnormal"/>
+        <w:rPr/>
+      </w:pPr>
+      <w:r>
+        <w:rPr/>
+      </w:r>
+    </w:p>
+    <w:p>
+      <w:pPr>
+        <w:pStyle w:val="LOnormal"/>
         <w:rPr>
           <w:rFonts w:ascii="Roboto Mono" w:hAnsi="Roboto Mono" w:eastAsia="Roboto Mono" w:cs="Roboto Mono"/>
           <w:color w:val="188038"/>
@@ -361,7 +363,7 @@
     </w:p>
     <w:p>
       <w:pPr>
-        <w:pStyle w:val="Normal1"/>
+        <w:pStyle w:val="LOnormal"/>
         <w:rPr>
           <w:rFonts w:ascii="Roboto Mono" w:hAnsi="Roboto Mono" w:eastAsia="Roboto Mono" w:cs="Roboto Mono"/>
           <w:color w:val="188038"/>
@@ -377,7 +379,7 @@
     </w:p>
     <w:p>
       <w:pPr>
-        <w:pStyle w:val="Normal1"/>
+        <w:pStyle w:val="LOnormal"/>
         <w:rPr/>
       </w:pPr>
       <w:r>
@@ -412,16 +414,16 @@
     </w:p>
     <w:p>
       <w:pPr>
-        <w:pStyle w:val="Normal1"/>
-        <w:rPr/>
-      </w:pPr>
-      <w:r>
-        <w:rPr/>
-      </w:r>
-    </w:p>
-    <w:p>
-      <w:pPr>
-        <w:pStyle w:val="Normal1"/>
+        <w:pStyle w:val="LOnormal"/>
+        <w:rPr/>
+      </w:pPr>
+      <w:r>
+        <w:rPr/>
+      </w:r>
+    </w:p>
+    <w:p>
+      <w:pPr>
+        <w:pStyle w:val="LOnormal"/>
         <w:rPr>
           <w:rFonts w:ascii="Roboto Mono" w:hAnsi="Roboto Mono" w:eastAsia="Roboto Mono" w:cs="Roboto Mono"/>
           <w:color w:val="188038"/>
@@ -437,7 +439,7 @@
     </w:p>
     <w:p>
       <w:pPr>
-        <w:pStyle w:val="Normal1"/>
+        <w:pStyle w:val="LOnormal"/>
         <w:rPr>
           <w:rFonts w:ascii="Roboto Mono" w:hAnsi="Roboto Mono" w:eastAsia="Roboto Mono" w:cs="Roboto Mono"/>
           <w:color w:val="188038"/>
@@ -453,22 +455,22 @@
     </w:p>
     <w:p>
       <w:pPr>
-        <w:pStyle w:val="Normal1"/>
-        <w:rPr/>
-      </w:pPr>
-      <w:r>
-        <w:rPr/>
-      </w:r>
-    </w:p>
-    <w:p>
-      <w:pPr>
-        <w:pStyle w:val="Normal1"/>
+        <w:pStyle w:val="LOnormal"/>
+        <w:rPr/>
+      </w:pPr>
+      <w:r>
+        <w:rPr/>
+      </w:r>
+    </w:p>
+    <w:p>
+      <w:pPr>
+        <w:pStyle w:val="LOnormal"/>
         <w:rPr/>
       </w:pPr>
       <w:r>
         <w:rPr/>
         <w:drawing>
-          <wp:anchor behindDoc="0" distT="0" distB="0" distL="0" distR="0" simplePos="0" locked="0" layoutInCell="1" allowOverlap="1" relativeHeight="4">
+          <wp:anchor behindDoc="0" distT="0" distB="0" distL="0" distR="0" simplePos="0" locked="0" layoutInCell="1" allowOverlap="1" relativeHeight="2">
             <wp:simplePos x="0" y="0"/>
             <wp:positionH relativeFrom="column">
               <wp:align>center</wp:align>
@@ -516,7 +518,7 @@
     </w:p>
     <w:p>
       <w:pPr>
-        <w:pStyle w:val="Normal1"/>
+        <w:pStyle w:val="LOnormal"/>
         <w:rPr/>
       </w:pPr>
       <w:r>
@@ -577,16 +579,16 @@
     </w:p>
     <w:p>
       <w:pPr>
-        <w:pStyle w:val="Normal1"/>
-        <w:rPr/>
-      </w:pPr>
-      <w:r>
-        <w:rPr/>
-      </w:r>
-    </w:p>
-    <w:p>
-      <w:pPr>
-        <w:pStyle w:val="Normal1"/>
+        <w:pStyle w:val="LOnormal"/>
+        <w:rPr/>
+      </w:pPr>
+      <w:r>
+        <w:rPr/>
+      </w:r>
+    </w:p>
+    <w:p>
+      <w:pPr>
+        <w:pStyle w:val="LOnormal"/>
         <w:rPr>
           <w:rFonts w:ascii="Roboto Mono" w:hAnsi="Roboto Mono" w:eastAsia="Roboto Mono" w:cs="Roboto Mono"/>
           <w:color w:val="188038"/>
@@ -602,7 +604,7 @@
     </w:p>
     <w:p>
       <w:pPr>
-        <w:pStyle w:val="Normal1"/>
+        <w:pStyle w:val="LOnormal"/>
         <w:rPr>
           <w:rFonts w:ascii="Roboto Mono" w:hAnsi="Roboto Mono" w:eastAsia="Roboto Mono" w:cs="Roboto Mono"/>
           <w:color w:val="188038"/>
@@ -618,13 +620,13 @@
     </w:p>
     <w:p>
       <w:pPr>
-        <w:pStyle w:val="Normal1"/>
+        <w:pStyle w:val="LOnormal"/>
         <w:rPr/>
       </w:pPr>
       <w:r>
         <w:rPr/>
         <w:drawing>
-          <wp:anchor behindDoc="0" distT="0" distB="0" distL="0" distR="0" simplePos="0" locked="0" layoutInCell="1" allowOverlap="1" relativeHeight="5">
+          <wp:anchor behindDoc="0" distT="0" distB="0" distL="0" distR="0" simplePos="0" locked="0" layoutInCell="1" allowOverlap="1" relativeHeight="3">
             <wp:simplePos x="0" y="0"/>
             <wp:positionH relativeFrom="column">
               <wp:align>center</wp:align>
@@ -698,7 +700,7 @@
     </w:p>
     <w:p>
       <w:pPr>
-        <w:pStyle w:val="Normal1"/>
+        <w:pStyle w:val="LOnormal"/>
         <w:spacing w:lineRule="auto" w:line="240" w:before="240" w:after="240"/>
         <w:rPr/>
       </w:pPr>
@@ -720,16 +722,16 @@
     </w:p>
     <w:p>
       <w:pPr>
-        <w:pStyle w:val="Normal1"/>
-        <w:rPr/>
-      </w:pPr>
-      <w:r>
-        <w:rPr/>
-      </w:r>
-    </w:p>
-    <w:p>
-      <w:pPr>
-        <w:pStyle w:val="Normal1"/>
+        <w:pStyle w:val="LOnormal"/>
+        <w:rPr/>
+      </w:pPr>
+      <w:r>
+        <w:rPr/>
+      </w:r>
+    </w:p>
+    <w:p>
+      <w:pPr>
+        <w:pStyle w:val="LOnormal"/>
         <w:rPr>
           <w:rFonts w:ascii="Roboto Mono" w:hAnsi="Roboto Mono" w:eastAsia="Roboto Mono" w:cs="Roboto Mono"/>
           <w:color w:val="188038"/>
@@ -745,7 +747,7 @@
     </w:p>
     <w:p>
       <w:pPr>
-        <w:pStyle w:val="Normal1"/>
+        <w:pStyle w:val="LOnormal"/>
         <w:rPr>
           <w:rFonts w:ascii="Roboto Mono" w:hAnsi="Roboto Mono" w:eastAsia="Roboto Mono" w:cs="Roboto Mono"/>
           <w:color w:val="188038"/>
@@ -761,7 +763,7 @@
     </w:p>
     <w:p>
       <w:pPr>
-        <w:pStyle w:val="Normal1"/>
+        <w:pStyle w:val="LOnormal"/>
         <w:rPr>
           <w:rFonts w:ascii="Roboto Mono" w:hAnsi="Roboto Mono" w:eastAsia="Roboto Mono" w:cs="Roboto Mono"/>
           <w:color w:val="188038"/>
@@ -777,7 +779,7 @@
     </w:p>
     <w:p>
       <w:pPr>
-        <w:pStyle w:val="Normal1"/>
+        <w:pStyle w:val="LOnormal"/>
         <w:rPr>
           <w:rFonts w:ascii="Roboto Mono" w:hAnsi="Roboto Mono" w:eastAsia="Roboto Mono" w:cs="Roboto Mono"/>
           <w:color w:val="188038"/>
@@ -800,7 +802,7 @@
     </w:p>
     <w:p>
       <w:pPr>
-        <w:pStyle w:val="Normal1"/>
+        <w:pStyle w:val="LOnormal"/>
         <w:rPr>
           <w:rFonts w:ascii="Roboto Mono" w:hAnsi="Roboto Mono" w:eastAsia="Roboto Mono" w:cs="Roboto Mono"/>
           <w:color w:val="188038"/>
@@ -816,7 +818,7 @@
     </w:p>
     <w:p>
       <w:pPr>
-        <w:pStyle w:val="Normal1"/>
+        <w:pStyle w:val="LOnormal"/>
         <w:rPr>
           <w:rFonts w:ascii="Roboto Mono" w:hAnsi="Roboto Mono" w:eastAsia="Roboto Mono" w:cs="Roboto Mono"/>
           <w:color w:val="188038"/>
@@ -839,7 +841,7 @@
     </w:p>
     <w:p>
       <w:pPr>
-        <w:pStyle w:val="Normal1"/>
+        <w:pStyle w:val="LOnormal"/>
         <w:rPr>
           <w:rFonts w:ascii="Roboto Mono" w:hAnsi="Roboto Mono" w:eastAsia="Roboto Mono" w:cs="Roboto Mono"/>
           <w:color w:val="188038"/>
@@ -862,7 +864,7 @@
     </w:p>
     <w:p>
       <w:pPr>
-        <w:pStyle w:val="Normal1"/>
+        <w:pStyle w:val="LOnormal"/>
         <w:rPr>
           <w:rFonts w:ascii="Roboto Mono" w:hAnsi="Roboto Mono" w:eastAsia="Roboto Mono" w:cs="Roboto Mono"/>
           <w:color w:val="188038"/>
@@ -885,7 +887,7 @@
     </w:p>
     <w:p>
       <w:pPr>
-        <w:pStyle w:val="Normal1"/>
+        <w:pStyle w:val="LOnormal"/>
         <w:rPr>
           <w:rFonts w:ascii="Roboto Mono" w:hAnsi="Roboto Mono" w:eastAsia="Roboto Mono" w:cs="Roboto Mono"/>
           <w:color w:val="188038"/>
@@ -908,7 +910,7 @@
     </w:p>
     <w:p>
       <w:pPr>
-        <w:pStyle w:val="Normal1"/>
+        <w:pStyle w:val="LOnormal"/>
         <w:rPr>
           <w:rFonts w:ascii="Roboto Mono" w:hAnsi="Roboto Mono" w:eastAsia="Roboto Mono" w:cs="Roboto Mono"/>
           <w:color w:val="188038"/>
@@ -931,7 +933,7 @@
     </w:p>
     <w:p>
       <w:pPr>
-        <w:pStyle w:val="Normal1"/>
+        <w:pStyle w:val="LOnormal"/>
         <w:rPr>
           <w:rFonts w:ascii="Roboto Mono" w:hAnsi="Roboto Mono" w:eastAsia="Roboto Mono" w:cs="Roboto Mono"/>
           <w:color w:val="188038"/>
@@ -954,7 +956,7 @@
     </w:p>
     <w:p>
       <w:pPr>
-        <w:pStyle w:val="Normal1"/>
+        <w:pStyle w:val="LOnormal"/>
         <w:rPr>
           <w:rFonts w:ascii="Roboto Mono" w:hAnsi="Roboto Mono" w:eastAsia="Roboto Mono" w:cs="Roboto Mono"/>
           <w:color w:val="188038"/>
@@ -977,7 +979,7 @@
     </w:p>
     <w:p>
       <w:pPr>
-        <w:pStyle w:val="Normal1"/>
+        <w:pStyle w:val="LOnormal"/>
         <w:rPr>
           <w:rFonts w:ascii="Roboto Mono" w:hAnsi="Roboto Mono" w:eastAsia="Roboto Mono" w:cs="Roboto Mono"/>
           <w:color w:val="188038"/>
@@ -1000,7 +1002,7 @@
     </w:p>
     <w:p>
       <w:pPr>
-        <w:pStyle w:val="Normal1"/>
+        <w:pStyle w:val="LOnormal"/>
         <w:rPr>
           <w:rFonts w:ascii="Roboto Mono" w:hAnsi="Roboto Mono" w:eastAsia="Roboto Mono" w:cs="Roboto Mono"/>
           <w:color w:val="188038"/>
@@ -1023,7 +1025,7 @@
     </w:p>
     <w:p>
       <w:pPr>
-        <w:pStyle w:val="Normal1"/>
+        <w:pStyle w:val="LOnormal"/>
         <w:rPr>
           <w:rFonts w:ascii="Roboto Mono" w:hAnsi="Roboto Mono" w:eastAsia="Roboto Mono" w:cs="Roboto Mono"/>
           <w:color w:val="188038"/>
@@ -1046,7 +1048,7 @@
     </w:p>
     <w:p>
       <w:pPr>
-        <w:pStyle w:val="Normal1"/>
+        <w:pStyle w:val="LOnormal"/>
         <w:rPr>
           <w:rFonts w:ascii="Roboto Mono" w:hAnsi="Roboto Mono" w:eastAsia="Roboto Mono" w:cs="Roboto Mono"/>
           <w:color w:val="188038"/>
@@ -1069,7 +1071,7 @@
     </w:p>
     <w:p>
       <w:pPr>
-        <w:pStyle w:val="Normal1"/>
+        <w:pStyle w:val="LOnormal"/>
         <w:rPr>
           <w:rFonts w:ascii="Roboto Mono" w:hAnsi="Roboto Mono" w:eastAsia="Roboto Mono" w:cs="Roboto Mono"/>
           <w:color w:val="188038"/>
@@ -1092,7 +1094,7 @@
     </w:p>
     <w:p>
       <w:pPr>
-        <w:pStyle w:val="Normal1"/>
+        <w:pStyle w:val="LOnormal"/>
         <w:rPr>
           <w:rFonts w:ascii="Roboto Mono" w:hAnsi="Roboto Mono" w:eastAsia="Roboto Mono" w:cs="Roboto Mono"/>
           <w:color w:val="188038"/>
@@ -1115,7 +1117,7 @@
     </w:p>
     <w:p>
       <w:pPr>
-        <w:pStyle w:val="Normal1"/>
+        <w:pStyle w:val="LOnormal"/>
         <w:rPr>
           <w:rFonts w:ascii="Roboto Mono" w:hAnsi="Roboto Mono" w:eastAsia="Roboto Mono" w:cs="Roboto Mono"/>
           <w:color w:val="188038"/>
@@ -1138,16 +1140,16 @@
     </w:p>
     <w:p>
       <w:pPr>
-        <w:pStyle w:val="Normal1"/>
-        <w:rPr/>
-      </w:pPr>
-      <w:r>
-        <w:rPr/>
-      </w:r>
-    </w:p>
-    <w:p>
-      <w:pPr>
-        <w:pStyle w:val="Normal1"/>
+        <w:pStyle w:val="LOnormal"/>
+        <w:rPr/>
+      </w:pPr>
+      <w:r>
+        <w:rPr/>
+      </w:r>
+    </w:p>
+    <w:p>
+      <w:pPr>
+        <w:pStyle w:val="LOnormal"/>
         <w:spacing w:lineRule="auto" w:line="240" w:before="240" w:after="240"/>
         <w:rPr/>
       </w:pPr>
@@ -1158,7 +1160,7 @@
     </w:p>
     <w:p>
       <w:pPr>
-        <w:pStyle w:val="Normal1"/>
+        <w:pStyle w:val="LOnormal"/>
         <w:rPr>
           <w:rFonts w:ascii="Roboto Mono" w:hAnsi="Roboto Mono" w:eastAsia="Roboto Mono" w:cs="Roboto Mono"/>
           <w:color w:val="188038"/>
@@ -1174,13 +1176,13 @@
     </w:p>
     <w:p>
       <w:pPr>
-        <w:pStyle w:val="Normal1"/>
+        <w:pStyle w:val="LOnormal"/>
         <w:rPr/>
       </w:pPr>
       <w:r>
         <w:rPr/>
         <w:drawing>
-          <wp:anchor behindDoc="0" distT="0" distB="0" distL="0" distR="0" simplePos="0" locked="0" layoutInCell="1" allowOverlap="1" relativeHeight="6">
+          <wp:anchor behindDoc="0" distT="0" distB="0" distL="0" distR="0" simplePos="0" locked="0" layoutInCell="1" allowOverlap="1" relativeHeight="4">
             <wp:simplePos x="0" y="0"/>
             <wp:positionH relativeFrom="column">
               <wp:align>center</wp:align>
@@ -1254,7 +1256,7 @@
     </w:p>
     <w:p>
       <w:pPr>
-        <w:pStyle w:val="Normal1"/>
+        <w:pStyle w:val="LOnormal"/>
         <w:rPr>
           <w:rFonts w:ascii="Roboto Mono" w:hAnsi="Roboto Mono" w:eastAsia="Roboto Mono" w:cs="Roboto Mono"/>
           <w:color w:val="188038"/>
@@ -1270,13 +1272,13 @@
     </w:p>
     <w:p>
       <w:pPr>
-        <w:pStyle w:val="Normal1"/>
+        <w:pStyle w:val="LOnormal"/>
         <w:rPr/>
       </w:pPr>
       <w:r>
         <w:rPr/>
         <w:drawing>
-          <wp:anchor behindDoc="0" distT="0" distB="0" distL="0" distR="0" simplePos="0" locked="0" layoutInCell="1" allowOverlap="1" relativeHeight="7">
+          <wp:anchor behindDoc="0" distT="0" distB="0" distL="0" distR="0" simplePos="0" locked="0" layoutInCell="1" allowOverlap="1" relativeHeight="5">
             <wp:simplePos x="0" y="0"/>
             <wp:positionH relativeFrom="column">
               <wp:align>center</wp:align>
@@ -1337,9 +1339,14 @@
         </w:rPr>
       </w:pPr>
       <w:r>
-        <w:rPr/>
+        <w:rPr>
+          <w:b/>
+          <w:color w:val="000000"/>
+          <w:sz w:val="26"/>
+          <w:szCs w:val="26"/>
+        </w:rPr>
         <w:drawing>
-          <wp:anchor behindDoc="0" distT="0" distB="0" distL="0" distR="0" simplePos="0" locked="0" layoutInCell="1" allowOverlap="1" relativeHeight="8">
+          <wp:anchor behindDoc="0" distT="0" distB="0" distL="0" distR="0" simplePos="0" locked="0" layoutInCell="1" allowOverlap="1" relativeHeight="6">
             <wp:simplePos x="0" y="0"/>
             <wp:positionH relativeFrom="column">
               <wp:posOffset>-38100</wp:posOffset>
@@ -1398,7 +1405,12 @@
         </w:rPr>
       </w:pPr>
       <w:r>
-        <w:rPr/>
+        <w:rPr>
+          <w:b/>
+          <w:color w:val="000000"/>
+          <w:sz w:val="26"/>
+          <w:szCs w:val="26"/>
+        </w:rPr>
       </w:r>
     </w:p>
     <w:p>
@@ -1472,16 +1484,16 @@
     </w:p>
     <w:p>
       <w:pPr>
-        <w:pStyle w:val="Normal1"/>
-        <w:rPr/>
-      </w:pPr>
-      <w:r>
-        <w:rPr/>
-      </w:r>
-    </w:p>
-    <w:p>
-      <w:pPr>
-        <w:pStyle w:val="Normal1"/>
+        <w:pStyle w:val="LOnormal"/>
+        <w:rPr/>
+      </w:pPr>
+      <w:r>
+        <w:rPr/>
+      </w:r>
+    </w:p>
+    <w:p>
+      <w:pPr>
+        <w:pStyle w:val="LOnormal"/>
         <w:rPr>
           <w:rFonts w:ascii="Roboto Mono" w:hAnsi="Roboto Mono" w:eastAsia="Roboto Mono" w:cs="Roboto Mono"/>
           <w:color w:val="188038"/>
@@ -1497,7 +1509,7 @@
     </w:p>
     <w:p>
       <w:pPr>
-        <w:pStyle w:val="Normal1"/>
+        <w:pStyle w:val="LOnormal"/>
         <w:rPr>
           <w:rFonts w:ascii="Roboto Mono" w:hAnsi="Roboto Mono" w:eastAsia="Roboto Mono" w:cs="Roboto Mono"/>
           <w:color w:val="188038"/>
@@ -1513,7 +1525,7 @@
     </w:p>
     <w:p>
       <w:pPr>
-        <w:pStyle w:val="Normal1"/>
+        <w:pStyle w:val="LOnormal"/>
         <w:rPr>
           <w:rFonts w:ascii="Roboto Mono" w:hAnsi="Roboto Mono" w:eastAsia="Roboto Mono" w:cs="Roboto Mono"/>
           <w:color w:val="188038"/>
@@ -1536,7 +1548,7 @@
     </w:p>
     <w:p>
       <w:pPr>
-        <w:pStyle w:val="Normal1"/>
+        <w:pStyle w:val="LOnormal"/>
         <w:rPr>
           <w:rFonts w:ascii="Roboto Mono" w:hAnsi="Roboto Mono" w:eastAsia="Roboto Mono" w:cs="Roboto Mono"/>
           <w:color w:val="188038"/>
@@ -1559,7 +1571,7 @@
     </w:p>
     <w:p>
       <w:pPr>
-        <w:pStyle w:val="Normal1"/>
+        <w:pStyle w:val="LOnormal"/>
         <w:rPr>
           <w:rFonts w:ascii="Roboto Mono" w:hAnsi="Roboto Mono" w:eastAsia="Roboto Mono" w:cs="Roboto Mono"/>
           <w:color w:val="188038"/>
@@ -1582,7 +1594,7 @@
     </w:p>
     <w:p>
       <w:pPr>
-        <w:pStyle w:val="Normal1"/>
+        <w:pStyle w:val="LOnormal"/>
         <w:rPr>
           <w:rFonts w:ascii="Roboto Mono" w:hAnsi="Roboto Mono" w:eastAsia="Roboto Mono" w:cs="Roboto Mono"/>
           <w:color w:val="188038"/>
@@ -1605,7 +1617,7 @@
     </w:p>
     <w:p>
       <w:pPr>
-        <w:pStyle w:val="Normal1"/>
+        <w:pStyle w:val="LOnormal"/>
         <w:rPr>
           <w:rFonts w:ascii="Roboto Mono" w:hAnsi="Roboto Mono" w:eastAsia="Roboto Mono" w:cs="Roboto Mono"/>
           <w:color w:val="188038"/>
@@ -1628,7 +1640,7 @@
     </w:p>
     <w:p>
       <w:pPr>
-        <w:pStyle w:val="Normal1"/>
+        <w:pStyle w:val="LOnormal"/>
         <w:rPr>
           <w:rFonts w:ascii="Roboto Mono" w:hAnsi="Roboto Mono" w:eastAsia="Roboto Mono" w:cs="Roboto Mono"/>
           <w:color w:val="188038"/>
@@ -1651,22 +1663,22 @@
     </w:p>
     <w:p>
       <w:pPr>
-        <w:pStyle w:val="Normal1"/>
-        <w:rPr>
-          <w:rFonts w:ascii="Roboto Mono" w:hAnsi="Roboto Mono" w:eastAsia="Roboto Mono" w:cs="Roboto Mono"/>
-          <w:color w:val="188038"/>
-        </w:rPr>
-      </w:pPr>
-      <w:r>
-        <w:rPr>
-          <w:rFonts w:eastAsia="Roboto Mono" w:cs="Roboto Mono" w:ascii="Roboto Mono" w:hAnsi="Roboto Mono"/>
-          <w:color w:val="188038"/>
-        </w:rPr>
-      </w:r>
-    </w:p>
-    <w:p>
-      <w:pPr>
-        <w:pStyle w:val="Normal1"/>
+        <w:pStyle w:val="LOnormal"/>
+        <w:rPr>
+          <w:rFonts w:ascii="Roboto Mono" w:hAnsi="Roboto Mono" w:eastAsia="Roboto Mono" w:cs="Roboto Mono"/>
+          <w:color w:val="188038"/>
+        </w:rPr>
+      </w:pPr>
+      <w:r>
+        <w:rPr>
+          <w:rFonts w:eastAsia="Roboto Mono" w:cs="Roboto Mono" w:ascii="Roboto Mono" w:hAnsi="Roboto Mono"/>
+          <w:color w:val="188038"/>
+        </w:rPr>
+      </w:r>
+    </w:p>
+    <w:p>
+      <w:pPr>
+        <w:pStyle w:val="LOnormal"/>
         <w:rPr>
           <w:rFonts w:ascii="Roboto Mono" w:hAnsi="Roboto Mono" w:eastAsia="Roboto Mono" w:cs="Roboto Mono"/>
           <w:color w:val="188038"/>
@@ -1682,7 +1694,7 @@
     </w:p>
     <w:p>
       <w:pPr>
-        <w:pStyle w:val="Normal1"/>
+        <w:pStyle w:val="LOnormal"/>
         <w:rPr>
           <w:rFonts w:ascii="Roboto Mono" w:hAnsi="Roboto Mono" w:eastAsia="Roboto Mono" w:cs="Roboto Mono"/>
           <w:color w:val="188038"/>
@@ -1705,7 +1717,7 @@
     </w:p>
     <w:p>
       <w:pPr>
-        <w:pStyle w:val="Normal1"/>
+        <w:pStyle w:val="LOnormal"/>
         <w:rPr/>
       </w:pPr>
       <w:r>
@@ -1740,16 +1752,16 @@
     </w:p>
     <w:p>
       <w:pPr>
-        <w:pStyle w:val="Normal1"/>
-        <w:rPr/>
-      </w:pPr>
-      <w:r>
-        <w:rPr/>
-      </w:r>
-    </w:p>
-    <w:p>
-      <w:pPr>
-        <w:pStyle w:val="Normal1"/>
+        <w:pStyle w:val="LOnormal"/>
+        <w:rPr/>
+      </w:pPr>
+      <w:r>
+        <w:rPr/>
+      </w:r>
+    </w:p>
+    <w:p>
+      <w:pPr>
+        <w:pStyle w:val="LOnormal"/>
         <w:rPr>
           <w:rFonts w:ascii="Roboto Mono" w:hAnsi="Roboto Mono" w:eastAsia="Roboto Mono" w:cs="Roboto Mono"/>
           <w:color w:val="188038"/>
@@ -1765,7 +1777,7 @@
     </w:p>
     <w:p>
       <w:pPr>
-        <w:pStyle w:val="Normal1"/>
+        <w:pStyle w:val="LOnormal"/>
         <w:rPr>
           <w:rFonts w:ascii="Roboto Mono" w:hAnsi="Roboto Mono" w:eastAsia="Roboto Mono" w:cs="Roboto Mono"/>
           <w:color w:val="188038"/>
@@ -1781,22 +1793,22 @@
     </w:p>
     <w:p>
       <w:pPr>
-        <w:pStyle w:val="Normal1"/>
-        <w:rPr/>
-      </w:pPr>
-      <w:r>
-        <w:rPr/>
-      </w:r>
-    </w:p>
-    <w:p>
-      <w:pPr>
-        <w:pStyle w:val="Normal1"/>
+        <w:pStyle w:val="LOnormal"/>
+        <w:rPr/>
+      </w:pPr>
+      <w:r>
+        <w:rPr/>
+      </w:r>
+    </w:p>
+    <w:p>
+      <w:pPr>
+        <w:pStyle w:val="LOnormal"/>
         <w:rPr/>
       </w:pPr>
       <w:r>
         <w:rPr/>
         <w:drawing>
-          <wp:anchor behindDoc="0" distT="0" distB="0" distL="0" distR="0" simplePos="0" locked="0" layoutInCell="1" allowOverlap="1" relativeHeight="9">
+          <wp:anchor behindDoc="0" distT="0" distB="0" distL="0" distR="0" simplePos="0" locked="0" layoutInCell="1" allowOverlap="1" relativeHeight="7">
             <wp:simplePos x="0" y="0"/>
             <wp:positionH relativeFrom="column">
               <wp:posOffset>-85725</wp:posOffset>
@@ -1860,7 +1872,7 @@
       <w:bookmarkEnd w:id="14"/>
       <w:r>
         <w:drawing>
-          <wp:anchor behindDoc="0" distT="0" distB="0" distL="0" distR="0" simplePos="0" locked="0" layoutInCell="1" allowOverlap="1" relativeHeight="10">
+          <wp:anchor behindDoc="0" distT="0" distB="0" distL="0" distR="0" simplePos="0" locked="0" layoutInCell="1" allowOverlap="1" relativeHeight="8">
             <wp:simplePos x="0" y="0"/>
             <wp:positionH relativeFrom="column">
               <wp:posOffset>-28575</wp:posOffset>
@@ -1971,16 +1983,16 @@
     </w:p>
     <w:p>
       <w:pPr>
-        <w:pStyle w:val="Normal1"/>
-        <w:rPr/>
-      </w:pPr>
-      <w:r>
-        <w:rPr/>
-      </w:r>
-    </w:p>
-    <w:p>
-      <w:pPr>
-        <w:pStyle w:val="Normal1"/>
+        <w:pStyle w:val="LOnormal"/>
+        <w:rPr/>
+      </w:pPr>
+      <w:r>
+        <w:rPr/>
+      </w:r>
+    </w:p>
+    <w:p>
+      <w:pPr>
+        <w:pStyle w:val="LOnormal"/>
         <w:rPr>
           <w:rFonts w:ascii="Roboto Mono" w:hAnsi="Roboto Mono" w:eastAsia="Roboto Mono" w:cs="Roboto Mono"/>
           <w:color w:val="188038"/>
@@ -1996,7 +2008,7 @@
     </w:p>
     <w:p>
       <w:pPr>
-        <w:pStyle w:val="Normal1"/>
+        <w:pStyle w:val="LOnormal"/>
         <w:rPr>
           <w:rFonts w:ascii="Roboto Mono" w:hAnsi="Roboto Mono" w:eastAsia="Roboto Mono" w:cs="Roboto Mono"/>
           <w:color w:val="188038"/>
@@ -2012,7 +2024,7 @@
     </w:p>
     <w:p>
       <w:pPr>
-        <w:pStyle w:val="Normal1"/>
+        <w:pStyle w:val="LOnormal"/>
         <w:rPr>
           <w:rFonts w:ascii="Roboto Mono" w:hAnsi="Roboto Mono" w:eastAsia="Roboto Mono" w:cs="Roboto Mono"/>
           <w:color w:val="188038"/>
@@ -2035,7 +2047,7 @@
     </w:p>
     <w:p>
       <w:pPr>
-        <w:pStyle w:val="Normal1"/>
+        <w:pStyle w:val="LOnormal"/>
         <w:rPr>
           <w:rFonts w:ascii="Roboto Mono" w:hAnsi="Roboto Mono" w:eastAsia="Roboto Mono" w:cs="Roboto Mono"/>
           <w:color w:val="188038"/>
@@ -2058,7 +2070,7 @@
     </w:p>
     <w:p>
       <w:pPr>
-        <w:pStyle w:val="Normal1"/>
+        <w:pStyle w:val="LOnormal"/>
         <w:rPr>
           <w:rFonts w:ascii="Roboto Mono" w:hAnsi="Roboto Mono" w:eastAsia="Roboto Mono" w:cs="Roboto Mono"/>
           <w:color w:val="188038"/>
@@ -2081,7 +2093,7 @@
     </w:p>
     <w:p>
       <w:pPr>
-        <w:pStyle w:val="Normal1"/>
+        <w:pStyle w:val="LOnormal"/>
         <w:rPr>
           <w:rFonts w:ascii="Roboto Mono" w:hAnsi="Roboto Mono" w:eastAsia="Roboto Mono" w:cs="Roboto Mono"/>
           <w:color w:val="188038"/>
@@ -2104,7 +2116,7 @@
     </w:p>
     <w:p>
       <w:pPr>
-        <w:pStyle w:val="Normal1"/>
+        <w:pStyle w:val="LOnormal"/>
         <w:rPr>
           <w:rFonts w:ascii="Roboto Mono" w:hAnsi="Roboto Mono" w:eastAsia="Roboto Mono" w:cs="Roboto Mono"/>
           <w:color w:val="188038"/>
@@ -2127,7 +2139,7 @@
     </w:p>
     <w:p>
       <w:pPr>
-        <w:pStyle w:val="Normal1"/>
+        <w:pStyle w:val="LOnormal"/>
         <w:rPr>
           <w:rFonts w:ascii="Roboto Mono" w:hAnsi="Roboto Mono" w:eastAsia="Roboto Mono" w:cs="Roboto Mono"/>
           <w:color w:val="188038"/>
@@ -2150,7 +2162,7 @@
     </w:p>
     <w:p>
       <w:pPr>
-        <w:pStyle w:val="Normal1"/>
+        <w:pStyle w:val="LOnormal"/>
         <w:rPr>
           <w:rFonts w:ascii="Roboto Mono" w:hAnsi="Roboto Mono" w:eastAsia="Roboto Mono" w:cs="Roboto Mono"/>
           <w:color w:val="188038"/>
@@ -2173,7 +2185,7 @@
     </w:p>
     <w:p>
       <w:pPr>
-        <w:pStyle w:val="Normal1"/>
+        <w:pStyle w:val="LOnormal"/>
         <w:rPr>
           <w:rFonts w:ascii="Roboto Mono" w:hAnsi="Roboto Mono" w:eastAsia="Roboto Mono" w:cs="Roboto Mono"/>
           <w:color w:val="188038"/>
@@ -2196,7 +2208,7 @@
     </w:p>
     <w:p>
       <w:pPr>
-        <w:pStyle w:val="Normal1"/>
+        <w:pStyle w:val="LOnormal"/>
         <w:rPr>
           <w:rFonts w:ascii="Roboto Mono" w:hAnsi="Roboto Mono" w:eastAsia="Roboto Mono" w:cs="Roboto Mono"/>
           <w:color w:val="188038"/>
@@ -2219,7 +2231,7 @@
     </w:p>
     <w:p>
       <w:pPr>
-        <w:pStyle w:val="Normal1"/>
+        <w:pStyle w:val="LOnormal"/>
         <w:rPr>
           <w:rFonts w:ascii="Roboto Mono" w:hAnsi="Roboto Mono" w:eastAsia="Roboto Mono" w:cs="Roboto Mono"/>
           <w:color w:val="188038"/>
@@ -2242,7 +2254,7 @@
     </w:p>
     <w:p>
       <w:pPr>
-        <w:pStyle w:val="Normal1"/>
+        <w:pStyle w:val="LOnormal"/>
         <w:rPr>
           <w:rFonts w:ascii="Roboto Mono" w:hAnsi="Roboto Mono" w:eastAsia="Roboto Mono" w:cs="Roboto Mono"/>
           <w:color w:val="188038"/>
@@ -2265,7 +2277,7 @@
     </w:p>
     <w:p>
       <w:pPr>
-        <w:pStyle w:val="Normal1"/>
+        <w:pStyle w:val="LOnormal"/>
         <w:rPr>
           <w:rFonts w:ascii="Roboto Mono" w:hAnsi="Roboto Mono" w:eastAsia="Roboto Mono" w:cs="Roboto Mono"/>
           <w:color w:val="188038"/>
@@ -2288,22 +2300,22 @@
     </w:p>
     <w:p>
       <w:pPr>
-        <w:pStyle w:val="Normal1"/>
-        <w:rPr>
-          <w:rFonts w:ascii="Roboto Mono" w:hAnsi="Roboto Mono" w:eastAsia="Roboto Mono" w:cs="Roboto Mono"/>
-          <w:color w:val="188038"/>
-        </w:rPr>
-      </w:pPr>
-      <w:r>
-        <w:rPr>
-          <w:rFonts w:eastAsia="Roboto Mono" w:cs="Roboto Mono" w:ascii="Roboto Mono" w:hAnsi="Roboto Mono"/>
-          <w:color w:val="188038"/>
-        </w:rPr>
-      </w:r>
-    </w:p>
-    <w:p>
-      <w:pPr>
-        <w:pStyle w:val="Normal1"/>
+        <w:pStyle w:val="LOnormal"/>
+        <w:rPr>
+          <w:rFonts w:ascii="Roboto Mono" w:hAnsi="Roboto Mono" w:eastAsia="Roboto Mono" w:cs="Roboto Mono"/>
+          <w:color w:val="188038"/>
+        </w:rPr>
+      </w:pPr>
+      <w:r>
+        <w:rPr>
+          <w:rFonts w:eastAsia="Roboto Mono" w:cs="Roboto Mono" w:ascii="Roboto Mono" w:hAnsi="Roboto Mono"/>
+          <w:color w:val="188038"/>
+        </w:rPr>
+      </w:r>
+    </w:p>
+    <w:p>
+      <w:pPr>
+        <w:pStyle w:val="LOnormal"/>
         <w:rPr>
           <w:rFonts w:ascii="Roboto Mono" w:hAnsi="Roboto Mono" w:eastAsia="Roboto Mono" w:cs="Roboto Mono"/>
           <w:color w:val="188038"/>
@@ -2319,7 +2331,7 @@
     </w:p>
     <w:p>
       <w:pPr>
-        <w:pStyle w:val="Normal1"/>
+        <w:pStyle w:val="LOnormal"/>
         <w:rPr>
           <w:rFonts w:ascii="Roboto Mono" w:hAnsi="Roboto Mono" w:eastAsia="Roboto Mono" w:cs="Roboto Mono"/>
           <w:color w:val="188038"/>
@@ -2342,7 +2354,7 @@
     </w:p>
     <w:p>
       <w:pPr>
-        <w:pStyle w:val="Normal1"/>
+        <w:pStyle w:val="LOnormal"/>
         <w:rPr/>
       </w:pPr>
       <w:r>
@@ -2377,16 +2389,16 @@
     </w:p>
     <w:p>
       <w:pPr>
-        <w:pStyle w:val="Normal1"/>
-        <w:rPr/>
-      </w:pPr>
-      <w:r>
-        <w:rPr/>
-      </w:r>
-    </w:p>
-    <w:p>
-      <w:pPr>
-        <w:pStyle w:val="Normal1"/>
+        <w:pStyle w:val="LOnormal"/>
+        <w:rPr/>
+      </w:pPr>
+      <w:r>
+        <w:rPr/>
+      </w:r>
+    </w:p>
+    <w:p>
+      <w:pPr>
+        <w:pStyle w:val="LOnormal"/>
         <w:rPr>
           <w:rFonts w:ascii="Roboto Mono" w:hAnsi="Roboto Mono" w:eastAsia="Roboto Mono" w:cs="Roboto Mono"/>
           <w:color w:val="188038"/>
@@ -2402,7 +2414,7 @@
     </w:p>
     <w:p>
       <w:pPr>
-        <w:pStyle w:val="Normal1"/>
+        <w:pStyle w:val="LOnormal"/>
         <w:rPr>
           <w:rFonts w:ascii="Roboto Mono" w:hAnsi="Roboto Mono" w:eastAsia="Roboto Mono" w:cs="Roboto Mono"/>
           <w:color w:val="188038"/>
@@ -2418,16 +2430,19 @@
     </w:p>
     <w:p>
       <w:pPr>
-        <w:pStyle w:val="Normal1"/>
-        <w:rPr>
-          <w:rFonts w:ascii="Roboto Mono" w:hAnsi="Roboto Mono" w:eastAsia="Roboto Mono" w:cs="Roboto Mono"/>
-          <w:color w:val="188038"/>
-        </w:rPr>
-      </w:pPr>
-      <w:r>
-        <w:rPr/>
+        <w:pStyle w:val="LOnormal"/>
+        <w:rPr>
+          <w:rFonts w:ascii="Roboto Mono" w:hAnsi="Roboto Mono" w:eastAsia="Roboto Mono" w:cs="Roboto Mono"/>
+          <w:color w:val="188038"/>
+        </w:rPr>
+      </w:pPr>
+      <w:r>
+        <w:rPr>
+          <w:rFonts w:eastAsia="Roboto Mono" w:cs="Roboto Mono" w:ascii="Roboto Mono" w:hAnsi="Roboto Mono"/>
+          <w:color w:val="188038"/>
+        </w:rPr>
         <w:drawing>
-          <wp:anchor behindDoc="0" distT="0" distB="0" distL="0" distR="0" simplePos="0" locked="0" layoutInCell="1" allowOverlap="1" relativeHeight="11">
+          <wp:anchor behindDoc="0" distT="0" distB="0" distL="0" distR="0" simplePos="0" locked="0" layoutInCell="1" allowOverlap="1" relativeHeight="9">
             <wp:simplePos x="0" y="0"/>
             <wp:positionH relativeFrom="column">
               <wp:align>center</wp:align>
@@ -2475,19 +2490,22 @@
     </w:p>
     <w:p>
       <w:pPr>
-        <w:pStyle w:val="Normal1"/>
-        <w:rPr>
-          <w:rFonts w:ascii="Roboto Mono" w:hAnsi="Roboto Mono" w:eastAsia="Roboto Mono" w:cs="Roboto Mono"/>
-          <w:color w:val="188038"/>
-        </w:rPr>
-      </w:pPr>
-      <w:r>
-        <w:rPr/>
-      </w:r>
-    </w:p>
-    <w:p>
-      <w:pPr>
-        <w:pStyle w:val="Normal1"/>
+        <w:pStyle w:val="LOnormal"/>
+        <w:rPr>
+          <w:rFonts w:ascii="Roboto Mono" w:hAnsi="Roboto Mono" w:eastAsia="Roboto Mono" w:cs="Roboto Mono"/>
+          <w:color w:val="188038"/>
+        </w:rPr>
+      </w:pPr>
+      <w:r>
+        <w:rPr>
+          <w:rFonts w:eastAsia="Roboto Mono" w:cs="Roboto Mono" w:ascii="Roboto Mono" w:hAnsi="Roboto Mono"/>
+          <w:color w:val="188038"/>
+        </w:rPr>
+      </w:r>
+    </w:p>
+    <w:p>
+      <w:pPr>
+        <w:pStyle w:val="LOnormal"/>
         <w:rPr/>
       </w:pPr>
       <w:r>
@@ -2559,16 +2577,16 @@
     </w:p>
     <w:p>
       <w:pPr>
-        <w:pStyle w:val="Normal1"/>
-        <w:rPr/>
-      </w:pPr>
-      <w:r>
-        <w:rPr/>
-      </w:r>
-    </w:p>
-    <w:p>
-      <w:pPr>
-        <w:pStyle w:val="Normal1"/>
+        <w:pStyle w:val="LOnormal"/>
+        <w:rPr/>
+      </w:pPr>
+      <w:r>
+        <w:rPr/>
+      </w:r>
+    </w:p>
+    <w:p>
+      <w:pPr>
+        <w:pStyle w:val="LOnormal"/>
         <w:rPr>
           <w:rFonts w:ascii="Roboto Mono" w:hAnsi="Roboto Mono" w:eastAsia="Roboto Mono" w:cs="Roboto Mono"/>
           <w:color w:val="188038"/>
@@ -2584,22 +2602,22 @@
     </w:p>
     <w:p>
       <w:pPr>
-        <w:pStyle w:val="Normal1"/>
-        <w:rPr>
-          <w:rFonts w:ascii="Roboto Mono" w:hAnsi="Roboto Mono" w:eastAsia="Roboto Mono" w:cs="Roboto Mono"/>
-          <w:color w:val="188038"/>
-        </w:rPr>
-      </w:pPr>
-      <w:r>
-        <w:rPr>
-          <w:rFonts w:eastAsia="Roboto Mono" w:cs="Roboto Mono" w:ascii="Roboto Mono" w:hAnsi="Roboto Mono"/>
-          <w:color w:val="188038"/>
-        </w:rPr>
-      </w:r>
-    </w:p>
-    <w:p>
-      <w:pPr>
-        <w:pStyle w:val="Normal1"/>
+        <w:pStyle w:val="LOnormal"/>
+        <w:rPr>
+          <w:rFonts w:ascii="Roboto Mono" w:hAnsi="Roboto Mono" w:eastAsia="Roboto Mono" w:cs="Roboto Mono"/>
+          <w:color w:val="188038"/>
+        </w:rPr>
+      </w:pPr>
+      <w:r>
+        <w:rPr>
+          <w:rFonts w:eastAsia="Roboto Mono" w:cs="Roboto Mono" w:ascii="Roboto Mono" w:hAnsi="Roboto Mono"/>
+          <w:color w:val="188038"/>
+        </w:rPr>
+      </w:r>
+    </w:p>
+    <w:p>
+      <w:pPr>
+        <w:pStyle w:val="LOnormal"/>
         <w:rPr>
           <w:rFonts w:ascii="Roboto Mono" w:hAnsi="Roboto Mono" w:eastAsia="Roboto Mono" w:cs="Roboto Mono"/>
           <w:color w:val="188038"/>
@@ -2615,7 +2633,7 @@
     </w:p>
     <w:p>
       <w:pPr>
-        <w:pStyle w:val="Normal1"/>
+        <w:pStyle w:val="LOnormal"/>
         <w:rPr>
           <w:rFonts w:ascii="Roboto Mono" w:hAnsi="Roboto Mono" w:eastAsia="Roboto Mono" w:cs="Roboto Mono"/>
           <w:color w:val="188038"/>
@@ -2631,22 +2649,22 @@
     </w:p>
     <w:p>
       <w:pPr>
-        <w:pStyle w:val="Normal1"/>
-        <w:rPr>
-          <w:rFonts w:ascii="Roboto Mono" w:hAnsi="Roboto Mono" w:eastAsia="Roboto Mono" w:cs="Roboto Mono"/>
-          <w:color w:val="188038"/>
-        </w:rPr>
-      </w:pPr>
-      <w:r>
-        <w:rPr>
-          <w:rFonts w:eastAsia="Roboto Mono" w:cs="Roboto Mono" w:ascii="Roboto Mono" w:hAnsi="Roboto Mono"/>
-          <w:color w:val="188038"/>
-        </w:rPr>
-      </w:r>
-    </w:p>
-    <w:p>
-      <w:pPr>
-        <w:pStyle w:val="Normal1"/>
+        <w:pStyle w:val="LOnormal"/>
+        <w:rPr>
+          <w:rFonts w:ascii="Roboto Mono" w:hAnsi="Roboto Mono" w:eastAsia="Roboto Mono" w:cs="Roboto Mono"/>
+          <w:color w:val="188038"/>
+        </w:rPr>
+      </w:pPr>
+      <w:r>
+        <w:rPr>
+          <w:rFonts w:eastAsia="Roboto Mono" w:cs="Roboto Mono" w:ascii="Roboto Mono" w:hAnsi="Roboto Mono"/>
+          <w:color w:val="188038"/>
+        </w:rPr>
+      </w:r>
+    </w:p>
+    <w:p>
+      <w:pPr>
+        <w:pStyle w:val="LOnormal"/>
         <w:rPr>
           <w:rFonts w:ascii="Roboto Mono" w:hAnsi="Roboto Mono" w:eastAsia="Roboto Mono" w:cs="Roboto Mono"/>
           <w:color w:val="188038"/>
@@ -2662,7 +2680,7 @@
     </w:p>
     <w:p>
       <w:pPr>
-        <w:pStyle w:val="Normal1"/>
+        <w:pStyle w:val="LOnormal"/>
         <w:rPr>
           <w:rFonts w:ascii="Roboto Mono" w:hAnsi="Roboto Mono" w:eastAsia="Roboto Mono" w:cs="Roboto Mono"/>
           <w:color w:val="188038"/>
@@ -2678,22 +2696,22 @@
     </w:p>
     <w:p>
       <w:pPr>
-        <w:pStyle w:val="Normal1"/>
-        <w:rPr>
-          <w:rFonts w:ascii="Roboto Mono" w:hAnsi="Roboto Mono" w:eastAsia="Roboto Mono" w:cs="Roboto Mono"/>
-          <w:color w:val="188038"/>
-        </w:rPr>
-      </w:pPr>
-      <w:r>
-        <w:rPr>
-          <w:rFonts w:eastAsia="Roboto Mono" w:cs="Roboto Mono" w:ascii="Roboto Mono" w:hAnsi="Roboto Mono"/>
-          <w:color w:val="188038"/>
-        </w:rPr>
-      </w:r>
-    </w:p>
-    <w:p>
-      <w:pPr>
-        <w:pStyle w:val="Normal1"/>
+        <w:pStyle w:val="LOnormal"/>
+        <w:rPr>
+          <w:rFonts w:ascii="Roboto Mono" w:hAnsi="Roboto Mono" w:eastAsia="Roboto Mono" w:cs="Roboto Mono"/>
+          <w:color w:val="188038"/>
+        </w:rPr>
+      </w:pPr>
+      <w:r>
+        <w:rPr>
+          <w:rFonts w:eastAsia="Roboto Mono" w:cs="Roboto Mono" w:ascii="Roboto Mono" w:hAnsi="Roboto Mono"/>
+          <w:color w:val="188038"/>
+        </w:rPr>
+      </w:r>
+    </w:p>
+    <w:p>
+      <w:pPr>
+        <w:pStyle w:val="LOnormal"/>
         <w:rPr>
           <w:rFonts w:ascii="Roboto Mono" w:hAnsi="Roboto Mono" w:eastAsia="Roboto Mono" w:cs="Roboto Mono"/>
           <w:color w:val="188038"/>
@@ -2709,7 +2727,7 @@
     </w:p>
     <w:p>
       <w:pPr>
-        <w:pStyle w:val="Normal1"/>
+        <w:pStyle w:val="LOnormal"/>
         <w:rPr>
           <w:rFonts w:ascii="Roboto Mono" w:hAnsi="Roboto Mono" w:eastAsia="Roboto Mono" w:cs="Roboto Mono"/>
           <w:color w:val="188038"/>
@@ -2725,22 +2743,22 @@
     </w:p>
     <w:p>
       <w:pPr>
-        <w:pStyle w:val="Normal1"/>
-        <w:rPr>
-          <w:rFonts w:ascii="Roboto Mono" w:hAnsi="Roboto Mono" w:eastAsia="Roboto Mono" w:cs="Roboto Mono"/>
-          <w:color w:val="188038"/>
-        </w:rPr>
-      </w:pPr>
-      <w:r>
-        <w:rPr>
-          <w:rFonts w:eastAsia="Roboto Mono" w:cs="Roboto Mono" w:ascii="Roboto Mono" w:hAnsi="Roboto Mono"/>
-          <w:color w:val="188038"/>
-        </w:rPr>
-      </w:r>
-    </w:p>
-    <w:p>
-      <w:pPr>
-        <w:pStyle w:val="Normal1"/>
+        <w:pStyle w:val="LOnormal"/>
+        <w:rPr>
+          <w:rFonts w:ascii="Roboto Mono" w:hAnsi="Roboto Mono" w:eastAsia="Roboto Mono" w:cs="Roboto Mono"/>
+          <w:color w:val="188038"/>
+        </w:rPr>
+      </w:pPr>
+      <w:r>
+        <w:rPr>
+          <w:rFonts w:eastAsia="Roboto Mono" w:cs="Roboto Mono" w:ascii="Roboto Mono" w:hAnsi="Roboto Mono"/>
+          <w:color w:val="188038"/>
+        </w:rPr>
+      </w:r>
+    </w:p>
+    <w:p>
+      <w:pPr>
+        <w:pStyle w:val="LOnormal"/>
         <w:rPr>
           <w:rFonts w:ascii="Roboto Mono" w:hAnsi="Roboto Mono" w:eastAsia="Roboto Mono" w:cs="Roboto Mono"/>
           <w:color w:val="188038"/>
@@ -2756,7 +2774,7 @@
     </w:p>
     <w:p>
       <w:pPr>
-        <w:pStyle w:val="Normal1"/>
+        <w:pStyle w:val="LOnormal"/>
         <w:rPr>
           <w:rFonts w:ascii="Roboto Mono" w:hAnsi="Roboto Mono" w:eastAsia="Roboto Mono" w:cs="Roboto Mono"/>
           <w:color w:val="188038"/>
@@ -2772,22 +2790,22 @@
     </w:p>
     <w:p>
       <w:pPr>
-        <w:pStyle w:val="Normal1"/>
-        <w:rPr>
-          <w:rFonts w:ascii="Roboto Mono" w:hAnsi="Roboto Mono" w:eastAsia="Roboto Mono" w:cs="Roboto Mono"/>
-          <w:color w:val="188038"/>
-        </w:rPr>
-      </w:pPr>
-      <w:r>
-        <w:rPr>
-          <w:rFonts w:eastAsia="Roboto Mono" w:cs="Roboto Mono" w:ascii="Roboto Mono" w:hAnsi="Roboto Mono"/>
-          <w:color w:val="188038"/>
-        </w:rPr>
-      </w:r>
-    </w:p>
-    <w:p>
-      <w:pPr>
-        <w:pStyle w:val="Normal1"/>
+        <w:pStyle w:val="LOnormal"/>
+        <w:rPr>
+          <w:rFonts w:ascii="Roboto Mono" w:hAnsi="Roboto Mono" w:eastAsia="Roboto Mono" w:cs="Roboto Mono"/>
+          <w:color w:val="188038"/>
+        </w:rPr>
+      </w:pPr>
+      <w:r>
+        <w:rPr>
+          <w:rFonts w:eastAsia="Roboto Mono" w:cs="Roboto Mono" w:ascii="Roboto Mono" w:hAnsi="Roboto Mono"/>
+          <w:color w:val="188038"/>
+        </w:rPr>
+      </w:r>
+    </w:p>
+    <w:p>
+      <w:pPr>
+        <w:pStyle w:val="LOnormal"/>
         <w:rPr>
           <w:rFonts w:ascii="Roboto Mono" w:hAnsi="Roboto Mono" w:eastAsia="Roboto Mono" w:cs="Roboto Mono"/>
           <w:color w:val="188038"/>
@@ -2803,7 +2821,7 @@
     </w:p>
     <w:p>
       <w:pPr>
-        <w:pStyle w:val="Normal1"/>
+        <w:pStyle w:val="LOnormal"/>
         <w:rPr>
           <w:rFonts w:ascii="Roboto Mono" w:hAnsi="Roboto Mono" w:eastAsia="Roboto Mono" w:cs="Roboto Mono"/>
           <w:color w:val="188038"/>
@@ -2819,22 +2837,22 @@
     </w:p>
     <w:p>
       <w:pPr>
-        <w:pStyle w:val="Normal1"/>
-        <w:rPr>
-          <w:rFonts w:ascii="Roboto Mono" w:hAnsi="Roboto Mono" w:eastAsia="Roboto Mono" w:cs="Roboto Mono"/>
-          <w:color w:val="188038"/>
-        </w:rPr>
-      </w:pPr>
-      <w:r>
-        <w:rPr>
-          <w:rFonts w:eastAsia="Roboto Mono" w:cs="Roboto Mono" w:ascii="Roboto Mono" w:hAnsi="Roboto Mono"/>
-          <w:color w:val="188038"/>
-        </w:rPr>
-      </w:r>
-    </w:p>
-    <w:p>
-      <w:pPr>
-        <w:pStyle w:val="Normal1"/>
+        <w:pStyle w:val="LOnormal"/>
+        <w:rPr>
+          <w:rFonts w:ascii="Roboto Mono" w:hAnsi="Roboto Mono" w:eastAsia="Roboto Mono" w:cs="Roboto Mono"/>
+          <w:color w:val="188038"/>
+        </w:rPr>
+      </w:pPr>
+      <w:r>
+        <w:rPr>
+          <w:rFonts w:eastAsia="Roboto Mono" w:cs="Roboto Mono" w:ascii="Roboto Mono" w:hAnsi="Roboto Mono"/>
+          <w:color w:val="188038"/>
+        </w:rPr>
+      </w:r>
+    </w:p>
+    <w:p>
+      <w:pPr>
+        <w:pStyle w:val="LOnormal"/>
         <w:rPr>
           <w:rFonts w:ascii="Roboto Mono" w:hAnsi="Roboto Mono" w:eastAsia="Roboto Mono" w:cs="Roboto Mono"/>
           <w:color w:val="188038"/>
@@ -2850,7 +2868,7 @@
     </w:p>
     <w:p>
       <w:pPr>
-        <w:pStyle w:val="Normal1"/>
+        <w:pStyle w:val="LOnormal"/>
         <w:rPr>
           <w:rFonts w:ascii="Roboto Mono" w:hAnsi="Roboto Mono" w:eastAsia="Roboto Mono" w:cs="Roboto Mono"/>
           <w:color w:val="188038"/>
@@ -2866,22 +2884,22 @@
     </w:p>
     <w:p>
       <w:pPr>
-        <w:pStyle w:val="Normal1"/>
-        <w:rPr>
-          <w:rFonts w:ascii="Roboto Mono" w:hAnsi="Roboto Mono" w:eastAsia="Roboto Mono" w:cs="Roboto Mono"/>
-          <w:color w:val="188038"/>
-        </w:rPr>
-      </w:pPr>
-      <w:r>
-        <w:rPr>
-          <w:rFonts w:eastAsia="Roboto Mono" w:cs="Roboto Mono" w:ascii="Roboto Mono" w:hAnsi="Roboto Mono"/>
-          <w:color w:val="188038"/>
-        </w:rPr>
-      </w:r>
-    </w:p>
-    <w:p>
-      <w:pPr>
-        <w:pStyle w:val="Normal1"/>
+        <w:pStyle w:val="LOnormal"/>
+        <w:rPr>
+          <w:rFonts w:ascii="Roboto Mono" w:hAnsi="Roboto Mono" w:eastAsia="Roboto Mono" w:cs="Roboto Mono"/>
+          <w:color w:val="188038"/>
+        </w:rPr>
+      </w:pPr>
+      <w:r>
+        <w:rPr>
+          <w:rFonts w:eastAsia="Roboto Mono" w:cs="Roboto Mono" w:ascii="Roboto Mono" w:hAnsi="Roboto Mono"/>
+          <w:color w:val="188038"/>
+        </w:rPr>
+      </w:r>
+    </w:p>
+    <w:p>
+      <w:pPr>
+        <w:pStyle w:val="LOnormal"/>
         <w:rPr>
           <w:rFonts w:ascii="Roboto Mono" w:hAnsi="Roboto Mono" w:eastAsia="Roboto Mono" w:cs="Roboto Mono"/>
           <w:color w:val="188038"/>
@@ -2897,7 +2915,7 @@
     </w:p>
     <w:p>
       <w:pPr>
-        <w:pStyle w:val="Normal1"/>
+        <w:pStyle w:val="LOnormal"/>
         <w:rPr/>
       </w:pPr>
       <w:r>
@@ -2932,16 +2950,16 @@
     </w:p>
     <w:p>
       <w:pPr>
-        <w:pStyle w:val="Normal1"/>
-        <w:rPr/>
-      </w:pPr>
-      <w:r>
-        <w:rPr/>
-      </w:r>
-    </w:p>
-    <w:p>
-      <w:pPr>
-        <w:pStyle w:val="Normal1"/>
+        <w:pStyle w:val="LOnormal"/>
+        <w:rPr/>
+      </w:pPr>
+      <w:r>
+        <w:rPr/>
+      </w:r>
+    </w:p>
+    <w:p>
+      <w:pPr>
+        <w:pStyle w:val="LOnormal"/>
         <w:rPr>
           <w:rFonts w:ascii="Roboto Mono" w:hAnsi="Roboto Mono" w:eastAsia="Roboto Mono" w:cs="Roboto Mono"/>
           <w:color w:val="188038"/>
@@ -2957,7 +2975,7 @@
     </w:p>
     <w:p>
       <w:pPr>
-        <w:pStyle w:val="Normal1"/>
+        <w:pStyle w:val="LOnormal"/>
         <w:rPr>
           <w:rFonts w:ascii="Roboto Mono" w:hAnsi="Roboto Mono" w:eastAsia="Roboto Mono" w:cs="Roboto Mono"/>
           <w:color w:val="188038"/>
@@ -2973,7 +2991,7 @@
     </w:p>
     <w:p>
       <w:pPr>
-        <w:pStyle w:val="Normal1"/>
+        <w:pStyle w:val="LOnormal"/>
         <w:rPr/>
       </w:pPr>
       <w:r>
@@ -3008,16 +3026,16 @@
     </w:p>
     <w:p>
       <w:pPr>
-        <w:pStyle w:val="Normal1"/>
-        <w:rPr/>
-      </w:pPr>
-      <w:r>
-        <w:rPr/>
-      </w:r>
-    </w:p>
-    <w:p>
-      <w:pPr>
-        <w:pStyle w:val="Normal1"/>
+        <w:pStyle w:val="LOnormal"/>
+        <w:rPr/>
+      </w:pPr>
+      <w:r>
+        <w:rPr/>
+      </w:r>
+    </w:p>
+    <w:p>
+      <w:pPr>
+        <w:pStyle w:val="LOnormal"/>
         <w:rPr>
           <w:rFonts w:ascii="Roboto Mono" w:hAnsi="Roboto Mono" w:eastAsia="Roboto Mono" w:cs="Roboto Mono"/>
           <w:color w:val="188038"/>
@@ -3033,7 +3051,7 @@
     </w:p>
     <w:p>
       <w:pPr>
-        <w:pStyle w:val="Normal1"/>
+        <w:pStyle w:val="LOnormal"/>
         <w:rPr>
           <w:rFonts w:ascii="Roboto Mono" w:hAnsi="Roboto Mono" w:eastAsia="Roboto Mono" w:cs="Roboto Mono"/>
           <w:color w:val="188038"/>
@@ -3049,7 +3067,7 @@
     </w:p>
     <w:p>
       <w:pPr>
-        <w:pStyle w:val="Normal1"/>
+        <w:pStyle w:val="LOnormal"/>
         <w:rPr/>
       </w:pPr>
       <w:r>
@@ -3078,7 +3096,7 @@
           <w:szCs w:val="26"/>
         </w:rPr>
         <w:drawing>
-          <wp:anchor behindDoc="0" distT="0" distB="0" distL="0" distR="0" simplePos="0" locked="0" layoutInCell="1" allowOverlap="1" relativeHeight="12">
+          <wp:anchor behindDoc="0" distT="0" distB="0" distL="0" distR="0" simplePos="0" locked="0" layoutInCell="1" allowOverlap="1" relativeHeight="10">
             <wp:simplePos x="0" y="0"/>
             <wp:positionH relativeFrom="column">
               <wp:align>center</wp:align>
@@ -3233,7 +3251,7 @@
     </w:p>
     <w:p>
       <w:pPr>
-        <w:pStyle w:val="Normal1"/>
+        <w:pStyle w:val="LOnormal"/>
         <w:spacing w:lineRule="auto" w:line="240" w:before="280" w:after="80"/>
         <w:rPr>
           <w:b/>
@@ -3244,9 +3262,14 @@
         </w:rPr>
       </w:pPr>
       <w:r>
-        <w:rPr/>
+        <w:rPr>
+          <w:b/>
+          <w:color w:val="000000"/>
+          <w:sz w:val="26"/>
+          <w:szCs w:val="26"/>
+        </w:rPr>
         <w:drawing>
-          <wp:anchor behindDoc="0" distT="0" distB="0" distL="0" distR="0" simplePos="0" locked="0" layoutInCell="1" allowOverlap="1" relativeHeight="13">
+          <wp:anchor behindDoc="0" distT="0" distB="0" distL="0" distR="0" simplePos="0" locked="0" layoutInCell="1" allowOverlap="1" relativeHeight="11">
             <wp:simplePos x="0" y="0"/>
             <wp:positionH relativeFrom="column">
               <wp:posOffset>0</wp:posOffset>
@@ -3291,7 +3314,7 @@
           </wp:anchor>
         </w:drawing>
         <w:drawing>
-          <wp:anchor behindDoc="0" distT="0" distB="0" distL="0" distR="0" simplePos="0" locked="0" layoutInCell="1" allowOverlap="1" relativeHeight="14">
+          <wp:anchor behindDoc="0" distT="0" distB="0" distL="0" distR="0" simplePos="0" locked="0" layoutInCell="1" allowOverlap="1" relativeHeight="12">
             <wp:simplePos x="0" y="0"/>
             <wp:positionH relativeFrom="column">
               <wp:posOffset>66675</wp:posOffset>
@@ -3391,7 +3414,7 @@
     </w:p>
     <w:p>
       <w:pPr>
-        <w:pStyle w:val="Normal1"/>
+        <w:pStyle w:val="LOnormal"/>
         <w:spacing w:lineRule="auto" w:line="240" w:before="240" w:after="240"/>
         <w:rPr/>
       </w:pPr>
@@ -3428,7 +3451,7 @@
     </w:p>
     <w:p>
       <w:pPr>
-        <w:pStyle w:val="Normal1"/>
+        <w:pStyle w:val="LOnormal"/>
         <w:numPr>
           <w:ilvl w:val="0"/>
           <w:numId w:val="2"/>
@@ -3450,7 +3473,7 @@
     </w:p>
     <w:p>
       <w:pPr>
-        <w:pStyle w:val="Normal1"/>
+        <w:pStyle w:val="LOnormal"/>
         <w:numPr>
           <w:ilvl w:val="0"/>
           <w:numId w:val="2"/>
@@ -3472,7 +3495,7 @@
     </w:p>
     <w:p>
       <w:pPr>
-        <w:pStyle w:val="Normal1"/>
+        <w:pStyle w:val="LOnormal"/>
         <w:numPr>
           <w:ilvl w:val="0"/>
           <w:numId w:val="2"/>
@@ -3494,7 +3517,7 @@
     </w:p>
     <w:p>
       <w:pPr>
-        <w:pStyle w:val="Normal1"/>
+        <w:pStyle w:val="LOnormal"/>
         <w:numPr>
           <w:ilvl w:val="0"/>
           <w:numId w:val="2"/>
@@ -3516,7 +3539,7 @@
     </w:p>
     <w:p>
       <w:pPr>
-        <w:pStyle w:val="Normal1"/>
+        <w:pStyle w:val="LOnormal"/>
         <w:numPr>
           <w:ilvl w:val="0"/>
           <w:numId w:val="2"/>
@@ -3538,7 +3561,7 @@
     </w:p>
     <w:p>
       <w:pPr>
-        <w:pStyle w:val="Normal1"/>
+        <w:pStyle w:val="LOnormal"/>
         <w:rPr/>
       </w:pPr>
       <w:r>
@@ -3547,21 +3570,17 @@
           <mc:Choice Requires="wps">
             <w:drawing>
               <wp:inline distT="0" distB="0" distL="0" distR="0">
-                <wp:extent cx="5732145" cy="19685"/>
+                <wp:extent cx="5732780" cy="20320"/>
                 <wp:effectExtent l="0" t="0" r="0" b="0"/>
-                <wp:docPr id="13" name=""/>
+                <wp:docPr id="13" name="Rectangle 1"/>
                 <a:graphic xmlns:a="http://schemas.openxmlformats.org/drawingml/2006/main">
                   <a:graphicData uri="http://schemas.microsoft.com/office/word/2010/wordprocessingShape">
                     <wps:wsp>
                       <wps:cNvSpPr/>
-                      <wps:nvSpPr>
-                        <wps:cNvPr id="1" name="Rectangle 1"/>
-                        <wps:cNvSpPr/>
-                      </wps:nvSpPr>
                       <wps:spPr>
                         <a:xfrm>
                           <a:off x="0" y="0"/>
-                          <a:ext cx="5731560" cy="19080"/>
+                          <a:ext cx="5732280" cy="19800"/>
                         </a:xfrm>
                         <a:prstGeom prst="rect">
                           <a:avLst/>
@@ -3573,6 +3592,12 @@
                           <a:noFill/>
                         </a:ln>
                       </wps:spPr>
+                      <wps:style>
+                        <a:lnRef idx="0"/>
+                        <a:fillRef idx="0"/>
+                        <a:effectRef idx="0"/>
+                        <a:fontRef idx="minor"/>
+                      </wps:style>
                       <wps:bodyPr/>
                     </wps:wsp>
                   </a:graphicData>
@@ -3585,7 +3610,7 @@
           </mc:Choice>
           <mc:Fallback>
             <w:pict>
-              <v:rect id="shape_0" fillcolor="#a0a0a0" stroked="f" style="position:absolute;margin-left:0pt;margin-top:-1.55pt;width:451.25pt;height:1.45pt;mso-position-horizontal:center;mso-position-vertical:top">
+              <v:rect id="shape_0" ID="Rectangle 1" fillcolor="#a0a0a0" stroked="f" style="position:absolute;margin-left:0pt;margin-top:-1.6pt;width:451.3pt;height:1.5pt;mso-position-vertical:top">
                 <w10:wrap type="none"/>
                 <v:fill o:detectmouseclick="t" type="solid" color2="#5f5f5f"/>
                 <v:stroke color="#3465a4" joinstyle="round" endcap="flat"/>
@@ -3649,16 +3674,16 @@
     </w:p>
     <w:p>
       <w:pPr>
-        <w:pStyle w:val="Normal1"/>
-        <w:rPr/>
-      </w:pPr>
-      <w:r>
-        <w:rPr/>
-      </w:r>
-    </w:p>
-    <w:p>
-      <w:pPr>
-        <w:pStyle w:val="Normal1"/>
+        <w:pStyle w:val="LOnormal"/>
+        <w:rPr/>
+      </w:pPr>
+      <w:r>
+        <w:rPr/>
+      </w:r>
+    </w:p>
+    <w:p>
+      <w:pPr>
+        <w:pStyle w:val="LOnormal"/>
         <w:rPr>
           <w:rFonts w:ascii="Roboto Mono" w:hAnsi="Roboto Mono" w:eastAsia="Roboto Mono" w:cs="Roboto Mono"/>
           <w:color w:val="188038"/>
@@ -3674,7 +3699,7 @@
     </w:p>
     <w:p>
       <w:pPr>
-        <w:pStyle w:val="Normal1"/>
+        <w:pStyle w:val="LOnormal"/>
         <w:rPr>
           <w:rFonts w:ascii="Roboto Mono" w:hAnsi="Roboto Mono" w:eastAsia="Roboto Mono" w:cs="Roboto Mono"/>
           <w:color w:val="188038"/>
@@ -3690,7 +3715,7 @@
     </w:p>
     <w:p>
       <w:pPr>
-        <w:pStyle w:val="Normal1"/>
+        <w:pStyle w:val="LOnormal"/>
         <w:rPr/>
       </w:pPr>
       <w:r>
@@ -3725,7 +3750,7 @@
     </w:p>
     <w:p>
       <w:pPr>
-        <w:pStyle w:val="Normal1"/>
+        <w:pStyle w:val="LOnormal"/>
         <w:spacing w:lineRule="auto" w:line="240" w:before="240" w:after="240"/>
         <w:rPr/>
       </w:pPr>
@@ -3747,7 +3772,7 @@
     </w:p>
     <w:p>
       <w:pPr>
-        <w:pStyle w:val="Normal1"/>
+        <w:pStyle w:val="LOnormal"/>
         <w:rPr>
           <w:rFonts w:ascii="Roboto Mono" w:hAnsi="Roboto Mono" w:eastAsia="Roboto Mono" w:cs="Roboto Mono"/>
           <w:color w:val="188038"/>
@@ -3763,7 +3788,7 @@
     </w:p>
     <w:p>
       <w:pPr>
-        <w:pStyle w:val="Normal1"/>
+        <w:pStyle w:val="LOnormal"/>
         <w:rPr>
           <w:rFonts w:ascii="Roboto Mono" w:hAnsi="Roboto Mono" w:eastAsia="Roboto Mono" w:cs="Roboto Mono"/>
           <w:color w:val="188038"/>
@@ -3779,7 +3804,7 @@
     </w:p>
     <w:p>
       <w:pPr>
-        <w:pStyle w:val="Normal1"/>
+        <w:pStyle w:val="LOnormal"/>
         <w:rPr>
           <w:rFonts w:ascii="Roboto Mono" w:hAnsi="Roboto Mono" w:eastAsia="Roboto Mono" w:cs="Roboto Mono"/>
           <w:color w:val="188038"/>
@@ -3802,7 +3827,7 @@
     </w:p>
     <w:p>
       <w:pPr>
-        <w:pStyle w:val="Normal1"/>
+        <w:pStyle w:val="LOnormal"/>
         <w:rPr>
           <w:rFonts w:ascii="Roboto Mono" w:hAnsi="Roboto Mono" w:eastAsia="Roboto Mono" w:cs="Roboto Mono"/>
           <w:color w:val="188038"/>
@@ -3825,7 +3850,7 @@
     </w:p>
     <w:p>
       <w:pPr>
-        <w:pStyle w:val="Normal1"/>
+        <w:pStyle w:val="LOnormal"/>
         <w:rPr>
           <w:rFonts w:ascii="Roboto Mono" w:hAnsi="Roboto Mono" w:eastAsia="Roboto Mono" w:cs="Roboto Mono"/>
           <w:color w:val="188038"/>
@@ -3848,7 +3873,7 @@
     </w:p>
     <w:p>
       <w:pPr>
-        <w:pStyle w:val="Normal1"/>
+        <w:pStyle w:val="LOnormal"/>
         <w:rPr>
           <w:rFonts w:ascii="Roboto Mono" w:hAnsi="Roboto Mono" w:eastAsia="Roboto Mono" w:cs="Roboto Mono"/>
           <w:color w:val="188038"/>
@@ -3871,7 +3896,7 @@
     </w:p>
     <w:p>
       <w:pPr>
-        <w:pStyle w:val="Normal1"/>
+        <w:pStyle w:val="LOnormal"/>
         <w:rPr>
           <w:rFonts w:ascii="Roboto Mono" w:hAnsi="Roboto Mono" w:eastAsia="Roboto Mono" w:cs="Roboto Mono"/>
           <w:color w:val="188038"/>
@@ -3894,7 +3919,7 @@
     </w:p>
     <w:p>
       <w:pPr>
-        <w:pStyle w:val="Normal1"/>
+        <w:pStyle w:val="LOnormal"/>
         <w:rPr>
           <w:rFonts w:ascii="Roboto Mono" w:hAnsi="Roboto Mono" w:eastAsia="Roboto Mono" w:cs="Roboto Mono"/>
           <w:color w:val="188038"/>
@@ -3917,7 +3942,7 @@
     </w:p>
     <w:p>
       <w:pPr>
-        <w:pStyle w:val="Normal1"/>
+        <w:pStyle w:val="LOnormal"/>
         <w:rPr>
           <w:rFonts w:ascii="Roboto Mono" w:hAnsi="Roboto Mono" w:eastAsia="Roboto Mono" w:cs="Roboto Mono"/>
           <w:color w:val="188038"/>
@@ -3940,7 +3965,7 @@
     </w:p>
     <w:p>
       <w:pPr>
-        <w:pStyle w:val="Normal1"/>
+        <w:pStyle w:val="LOnormal"/>
         <w:rPr>
           <w:rFonts w:ascii="Roboto Mono" w:hAnsi="Roboto Mono" w:eastAsia="Roboto Mono" w:cs="Roboto Mono"/>
           <w:color w:val="188038"/>
@@ -3963,7 +3988,7 @@
     </w:p>
     <w:p>
       <w:pPr>
-        <w:pStyle w:val="Normal1"/>
+        <w:pStyle w:val="LOnormal"/>
         <w:rPr>
           <w:rFonts w:ascii="Roboto Mono" w:hAnsi="Roboto Mono" w:eastAsia="Roboto Mono" w:cs="Roboto Mono"/>
           <w:color w:val="188038"/>
@@ -3986,7 +4011,7 @@
     </w:p>
     <w:p>
       <w:pPr>
-        <w:pStyle w:val="Normal1"/>
+        <w:pStyle w:val="LOnormal"/>
         <w:rPr>
           <w:rFonts w:ascii="Roboto Mono" w:hAnsi="Roboto Mono" w:eastAsia="Roboto Mono" w:cs="Roboto Mono"/>
           <w:color w:val="188038"/>
@@ -4009,7 +4034,7 @@
     </w:p>
     <w:p>
       <w:pPr>
-        <w:pStyle w:val="Normal1"/>
+        <w:pStyle w:val="LOnormal"/>
         <w:rPr>
           <w:rFonts w:ascii="Roboto Mono" w:hAnsi="Roboto Mono" w:eastAsia="Roboto Mono" w:cs="Roboto Mono"/>
           <w:color w:val="188038"/>
@@ -4032,7 +4057,7 @@
     </w:p>
     <w:p>
       <w:pPr>
-        <w:pStyle w:val="Normal1"/>
+        <w:pStyle w:val="LOnormal"/>
         <w:rPr>
           <w:rFonts w:ascii="Roboto Mono" w:hAnsi="Roboto Mono" w:eastAsia="Roboto Mono" w:cs="Roboto Mono"/>
           <w:color w:val="188038"/>
@@ -4055,7 +4080,7 @@
     </w:p>
     <w:p>
       <w:pPr>
-        <w:pStyle w:val="Normal1"/>
+        <w:pStyle w:val="LOnormal"/>
         <w:rPr>
           <w:rFonts w:ascii="Roboto Mono" w:hAnsi="Roboto Mono" w:eastAsia="Roboto Mono" w:cs="Roboto Mono"/>
           <w:color w:val="188038"/>
@@ -4078,7 +4103,7 @@
     </w:p>
     <w:p>
       <w:pPr>
-        <w:pStyle w:val="Normal1"/>
+        <w:pStyle w:val="LOnormal"/>
         <w:rPr>
           <w:rFonts w:ascii="Roboto Mono" w:hAnsi="Roboto Mono" w:eastAsia="Roboto Mono" w:cs="Roboto Mono"/>
           <w:color w:val="188038"/>
@@ -4101,7 +4126,7 @@
     </w:p>
     <w:p>
       <w:pPr>
-        <w:pStyle w:val="Normal1"/>
+        <w:pStyle w:val="LOnormal"/>
         <w:rPr>
           <w:rFonts w:ascii="Roboto Mono" w:hAnsi="Roboto Mono" w:eastAsia="Roboto Mono" w:cs="Roboto Mono"/>
           <w:color w:val="188038"/>
@@ -4124,7 +4149,7 @@
     </w:p>
     <w:p>
       <w:pPr>
-        <w:pStyle w:val="Normal1"/>
+        <w:pStyle w:val="LOnormal"/>
         <w:rPr>
           <w:rFonts w:ascii="Roboto Mono" w:hAnsi="Roboto Mono" w:eastAsia="Roboto Mono" w:cs="Roboto Mono"/>
           <w:color w:val="188038"/>
@@ -4147,7 +4172,7 @@
     </w:p>
     <w:p>
       <w:pPr>
-        <w:pStyle w:val="Normal1"/>
+        <w:pStyle w:val="LOnormal"/>
         <w:rPr>
           <w:rFonts w:ascii="Roboto Mono" w:hAnsi="Roboto Mono" w:eastAsia="Roboto Mono" w:cs="Roboto Mono"/>
           <w:color w:val="188038"/>
@@ -4170,7 +4195,7 @@
     </w:p>
     <w:p>
       <w:pPr>
-        <w:pStyle w:val="Normal1"/>
+        <w:pStyle w:val="LOnormal"/>
         <w:rPr>
           <w:rFonts w:ascii="Roboto Mono" w:hAnsi="Roboto Mono" w:eastAsia="Roboto Mono" w:cs="Roboto Mono"/>
           <w:color w:val="188038"/>
@@ -4193,7 +4218,7 @@
     </w:p>
     <w:p>
       <w:pPr>
-        <w:pStyle w:val="Normal1"/>
+        <w:pStyle w:val="LOnormal"/>
         <w:rPr>
           <w:rFonts w:ascii="Roboto Mono" w:hAnsi="Roboto Mono" w:eastAsia="Roboto Mono" w:cs="Roboto Mono"/>
           <w:color w:val="188038"/>
@@ -4216,7 +4241,7 @@
     </w:p>
     <w:p>
       <w:pPr>
-        <w:pStyle w:val="Normal1"/>
+        <w:pStyle w:val="LOnormal"/>
         <w:rPr>
           <w:rFonts w:ascii="Roboto Mono" w:hAnsi="Roboto Mono" w:eastAsia="Roboto Mono" w:cs="Roboto Mono"/>
           <w:color w:val="188038"/>
@@ -4239,7 +4264,7 @@
     </w:p>
     <w:p>
       <w:pPr>
-        <w:pStyle w:val="Normal1"/>
+        <w:pStyle w:val="LOnormal"/>
         <w:rPr>
           <w:rFonts w:ascii="Roboto Mono" w:hAnsi="Roboto Mono" w:eastAsia="Roboto Mono" w:cs="Roboto Mono"/>
           <w:color w:val="188038"/>
@@ -4262,7 +4287,7 @@
     </w:p>
     <w:p>
       <w:pPr>
-        <w:pStyle w:val="Normal1"/>
+        <w:pStyle w:val="LOnormal"/>
         <w:rPr>
           <w:rFonts w:ascii="Roboto Mono" w:hAnsi="Roboto Mono" w:eastAsia="Roboto Mono" w:cs="Roboto Mono"/>
           <w:color w:val="188038"/>
@@ -4285,7 +4310,7 @@
     </w:p>
     <w:p>
       <w:pPr>
-        <w:pStyle w:val="Normal1"/>
+        <w:pStyle w:val="LOnormal"/>
         <w:rPr>
           <w:rFonts w:ascii="Roboto Mono" w:hAnsi="Roboto Mono" w:eastAsia="Roboto Mono" w:cs="Roboto Mono"/>
           <w:color w:val="188038"/>
@@ -4308,7 +4333,7 @@
     </w:p>
     <w:p>
       <w:pPr>
-        <w:pStyle w:val="Normal1"/>
+        <w:pStyle w:val="LOnormal"/>
         <w:rPr>
           <w:rFonts w:ascii="Roboto Mono" w:hAnsi="Roboto Mono" w:eastAsia="Roboto Mono" w:cs="Roboto Mono"/>
           <w:color w:val="188038"/>
@@ -4331,7 +4356,7 @@
     </w:p>
     <w:p>
       <w:pPr>
-        <w:pStyle w:val="Normal1"/>
+        <w:pStyle w:val="LOnormal"/>
         <w:rPr>
           <w:rFonts w:ascii="Roboto Mono" w:hAnsi="Roboto Mono" w:eastAsia="Roboto Mono" w:cs="Roboto Mono"/>
           <w:color w:val="188038"/>
@@ -4354,7 +4379,7 @@
     </w:p>
     <w:p>
       <w:pPr>
-        <w:pStyle w:val="Normal1"/>
+        <w:pStyle w:val="LOnormal"/>
         <w:rPr>
           <w:rFonts w:ascii="Roboto Mono" w:hAnsi="Roboto Mono" w:eastAsia="Roboto Mono" w:cs="Roboto Mono"/>
           <w:color w:val="188038"/>
@@ -4377,22 +4402,22 @@
     </w:p>
     <w:p>
       <w:pPr>
-        <w:pStyle w:val="Normal1"/>
-        <w:rPr>
-          <w:rFonts w:ascii="Roboto Mono" w:hAnsi="Roboto Mono" w:eastAsia="Roboto Mono" w:cs="Roboto Mono"/>
-          <w:color w:val="188038"/>
-        </w:rPr>
-      </w:pPr>
-      <w:r>
-        <w:rPr>
-          <w:rFonts w:eastAsia="Roboto Mono" w:cs="Roboto Mono" w:ascii="Roboto Mono" w:hAnsi="Roboto Mono"/>
-          <w:color w:val="188038"/>
-        </w:rPr>
-      </w:r>
-    </w:p>
-    <w:p>
-      <w:pPr>
-        <w:pStyle w:val="Normal1"/>
+        <w:pStyle w:val="LOnormal"/>
+        <w:rPr>
+          <w:rFonts w:ascii="Roboto Mono" w:hAnsi="Roboto Mono" w:eastAsia="Roboto Mono" w:cs="Roboto Mono"/>
+          <w:color w:val="188038"/>
+        </w:rPr>
+      </w:pPr>
+      <w:r>
+        <w:rPr>
+          <w:rFonts w:eastAsia="Roboto Mono" w:cs="Roboto Mono" w:ascii="Roboto Mono" w:hAnsi="Roboto Mono"/>
+          <w:color w:val="188038"/>
+        </w:rPr>
+      </w:r>
+    </w:p>
+    <w:p>
+      <w:pPr>
+        <w:pStyle w:val="LOnormal"/>
         <w:rPr>
           <w:rFonts w:ascii="Roboto Mono" w:hAnsi="Roboto Mono" w:eastAsia="Roboto Mono" w:cs="Roboto Mono"/>
           <w:color w:val="188038"/>
@@ -4408,7 +4433,7 @@
     </w:p>
     <w:p>
       <w:pPr>
-        <w:pStyle w:val="Normal1"/>
+        <w:pStyle w:val="LOnormal"/>
         <w:rPr>
           <w:rFonts w:ascii="Roboto Mono" w:hAnsi="Roboto Mono" w:eastAsia="Roboto Mono" w:cs="Roboto Mono"/>
           <w:color w:val="188038"/>
@@ -4431,7 +4456,7 @@
     </w:p>
     <w:p>
       <w:pPr>
-        <w:pStyle w:val="Normal1"/>
+        <w:pStyle w:val="LOnormal"/>
         <w:rPr>
           <w:rFonts w:ascii="Roboto Mono" w:hAnsi="Roboto Mono" w:eastAsia="Roboto Mono" w:cs="Roboto Mono"/>
           <w:color w:val="188038"/>
@@ -4454,16 +4479,16 @@
     </w:p>
     <w:p>
       <w:pPr>
-        <w:pStyle w:val="Normal1"/>
-        <w:rPr/>
-      </w:pPr>
-      <w:r>
-        <w:rPr/>
-      </w:r>
-    </w:p>
-    <w:p>
-      <w:pPr>
-        <w:pStyle w:val="Normal1"/>
+        <w:pStyle w:val="LOnormal"/>
+        <w:rPr/>
+      </w:pPr>
+      <w:r>
+        <w:rPr/>
+      </w:r>
+    </w:p>
+    <w:p>
+      <w:pPr>
+        <w:pStyle w:val="LOnormal"/>
         <w:spacing w:lineRule="auto" w:line="240" w:before="240" w:after="240"/>
         <w:rPr/>
       </w:pPr>
@@ -4474,7 +4499,7 @@
     </w:p>
     <w:p>
       <w:pPr>
-        <w:pStyle w:val="Normal1"/>
+        <w:pStyle w:val="LOnormal"/>
         <w:rPr>
           <w:rFonts w:ascii="Roboto Mono" w:hAnsi="Roboto Mono" w:eastAsia="Roboto Mono" w:cs="Roboto Mono"/>
           <w:color w:val="188038"/>
@@ -4490,7 +4515,7 @@
     </w:p>
     <w:p>
       <w:pPr>
-        <w:pStyle w:val="Normal1"/>
+        <w:pStyle w:val="LOnormal"/>
         <w:rPr>
           <w:rFonts w:ascii="Roboto Mono" w:hAnsi="Roboto Mono" w:eastAsia="Roboto Mono" w:cs="Roboto Mono"/>
           <w:color w:val="188038"/>
@@ -4506,22 +4531,22 @@
     </w:p>
     <w:p>
       <w:pPr>
-        <w:pStyle w:val="Normal1"/>
-        <w:rPr/>
-      </w:pPr>
-      <w:r>
-        <w:rPr/>
-      </w:r>
-    </w:p>
-    <w:p>
-      <w:pPr>
-        <w:pStyle w:val="Normal1"/>
+        <w:pStyle w:val="LOnormal"/>
+        <w:rPr/>
+      </w:pPr>
+      <w:r>
+        <w:rPr/>
+      </w:r>
+    </w:p>
+    <w:p>
+      <w:pPr>
+        <w:pStyle w:val="LOnormal"/>
         <w:rPr/>
       </w:pPr>
       <w:r>
         <w:rPr/>
         <w:drawing>
-          <wp:anchor behindDoc="0" distT="0" distB="0" distL="0" distR="0" simplePos="0" locked="0" layoutInCell="1" allowOverlap="1" relativeHeight="15">
+          <wp:anchor behindDoc="0" distT="0" distB="0" distL="0" distR="0" simplePos="0" locked="0" layoutInCell="1" allowOverlap="1" relativeHeight="13">
             <wp:simplePos x="0" y="0"/>
             <wp:positionH relativeFrom="column">
               <wp:align>center</wp:align>
@@ -4621,16 +4646,16 @@
     </w:p>
     <w:p>
       <w:pPr>
-        <w:pStyle w:val="Normal1"/>
-        <w:rPr/>
-      </w:pPr>
-      <w:r>
-        <w:rPr/>
-      </w:r>
-    </w:p>
-    <w:p>
-      <w:pPr>
-        <w:pStyle w:val="Normal1"/>
+        <w:pStyle w:val="LOnormal"/>
+        <w:rPr/>
+      </w:pPr>
+      <w:r>
+        <w:rPr/>
+      </w:r>
+    </w:p>
+    <w:p>
+      <w:pPr>
+        <w:pStyle w:val="LOnormal"/>
         <w:rPr>
           <w:rFonts w:ascii="Roboto Mono" w:hAnsi="Roboto Mono" w:eastAsia="Roboto Mono" w:cs="Roboto Mono"/>
           <w:color w:val="188038"/>
@@ -4646,7 +4671,7 @@
     </w:p>
     <w:p>
       <w:pPr>
-        <w:pStyle w:val="Normal1"/>
+        <w:pStyle w:val="LOnormal"/>
         <w:rPr>
           <w:rFonts w:ascii="Roboto Mono" w:hAnsi="Roboto Mono" w:eastAsia="Roboto Mono" w:cs="Roboto Mono"/>
           <w:color w:val="188038"/>
@@ -4662,7 +4687,7 @@
     </w:p>
     <w:p>
       <w:pPr>
-        <w:pStyle w:val="Normal1"/>
+        <w:pStyle w:val="LOnormal"/>
         <w:rPr/>
       </w:pPr>
       <w:r>
@@ -4697,7 +4722,7 @@
     </w:p>
     <w:p>
       <w:pPr>
-        <w:pStyle w:val="Normal1"/>
+        <w:pStyle w:val="LOnormal"/>
         <w:spacing w:lineRule="auto" w:line="240" w:before="240" w:after="240"/>
         <w:rPr/>
       </w:pPr>
@@ -4719,16 +4744,16 @@
     </w:p>
     <w:p>
       <w:pPr>
-        <w:pStyle w:val="Normal1"/>
-        <w:rPr/>
-      </w:pPr>
-      <w:r>
-        <w:rPr/>
-      </w:r>
-    </w:p>
-    <w:p>
-      <w:pPr>
-        <w:pStyle w:val="Normal1"/>
+        <w:pStyle w:val="LOnormal"/>
+        <w:rPr/>
+      </w:pPr>
+      <w:r>
+        <w:rPr/>
+      </w:r>
+    </w:p>
+    <w:p>
+      <w:pPr>
+        <w:pStyle w:val="LOnormal"/>
         <w:rPr>
           <w:rFonts w:ascii="Roboto Mono" w:hAnsi="Roboto Mono" w:eastAsia="Roboto Mono" w:cs="Roboto Mono"/>
           <w:color w:val="188038"/>
@@ -4744,7 +4769,7 @@
     </w:p>
     <w:p>
       <w:pPr>
-        <w:pStyle w:val="Normal1"/>
+        <w:pStyle w:val="LOnormal"/>
         <w:rPr>
           <w:rFonts w:ascii="Roboto Mono" w:hAnsi="Roboto Mono" w:eastAsia="Roboto Mono" w:cs="Roboto Mono"/>
           <w:color w:val="188038"/>
@@ -4760,7 +4785,7 @@
     </w:p>
     <w:p>
       <w:pPr>
-        <w:pStyle w:val="Normal1"/>
+        <w:pStyle w:val="LOnormal"/>
         <w:rPr>
           <w:rFonts w:ascii="Roboto Mono" w:hAnsi="Roboto Mono" w:eastAsia="Roboto Mono" w:cs="Roboto Mono"/>
           <w:color w:val="188038"/>
@@ -4776,7 +4801,7 @@
     </w:p>
     <w:p>
       <w:pPr>
-        <w:pStyle w:val="Normal1"/>
+        <w:pStyle w:val="LOnormal"/>
         <w:rPr>
           <w:rFonts w:ascii="Roboto Mono" w:hAnsi="Roboto Mono" w:eastAsia="Roboto Mono" w:cs="Roboto Mono"/>
           <w:color w:val="188038"/>
@@ -4799,7 +4824,7 @@
     </w:p>
     <w:p>
       <w:pPr>
-        <w:pStyle w:val="Normal1"/>
+        <w:pStyle w:val="LOnormal"/>
         <w:rPr>
           <w:rFonts w:ascii="Roboto Mono" w:hAnsi="Roboto Mono" w:eastAsia="Roboto Mono" w:cs="Roboto Mono"/>
           <w:color w:val="188038"/>
@@ -4815,7 +4840,7 @@
     </w:p>
     <w:p>
       <w:pPr>
-        <w:pStyle w:val="Normal1"/>
+        <w:pStyle w:val="LOnormal"/>
         <w:rPr>
           <w:rFonts w:ascii="Roboto Mono" w:hAnsi="Roboto Mono" w:eastAsia="Roboto Mono" w:cs="Roboto Mono"/>
           <w:color w:val="188038"/>
@@ -4838,7 +4863,7 @@
     </w:p>
     <w:p>
       <w:pPr>
-        <w:pStyle w:val="Normal1"/>
+        <w:pStyle w:val="LOnormal"/>
         <w:rPr>
           <w:rFonts w:ascii="Roboto Mono" w:hAnsi="Roboto Mono" w:eastAsia="Roboto Mono" w:cs="Roboto Mono"/>
           <w:color w:val="188038"/>
@@ -4861,7 +4886,7 @@
     </w:p>
     <w:p>
       <w:pPr>
-        <w:pStyle w:val="Normal1"/>
+        <w:pStyle w:val="LOnormal"/>
         <w:rPr>
           <w:rFonts w:ascii="Roboto Mono" w:hAnsi="Roboto Mono" w:eastAsia="Roboto Mono" w:cs="Roboto Mono"/>
           <w:color w:val="188038"/>
@@ -4884,7 +4909,7 @@
     </w:p>
     <w:p>
       <w:pPr>
-        <w:pStyle w:val="Normal1"/>
+        <w:pStyle w:val="LOnormal"/>
         <w:rPr>
           <w:rFonts w:ascii="Roboto Mono" w:hAnsi="Roboto Mono" w:eastAsia="Roboto Mono" w:cs="Roboto Mono"/>
           <w:color w:val="188038"/>
@@ -4907,7 +4932,7 @@
     </w:p>
     <w:p>
       <w:pPr>
-        <w:pStyle w:val="Normal1"/>
+        <w:pStyle w:val="LOnormal"/>
         <w:rPr>
           <w:rFonts w:ascii="Roboto Mono" w:hAnsi="Roboto Mono" w:eastAsia="Roboto Mono" w:cs="Roboto Mono"/>
           <w:color w:val="188038"/>
@@ -4930,7 +4955,7 @@
     </w:p>
     <w:p>
       <w:pPr>
-        <w:pStyle w:val="Normal1"/>
+        <w:pStyle w:val="LOnormal"/>
         <w:rPr>
           <w:rFonts w:ascii="Roboto Mono" w:hAnsi="Roboto Mono" w:eastAsia="Roboto Mono" w:cs="Roboto Mono"/>
           <w:color w:val="188038"/>
@@ -4953,7 +4978,7 @@
     </w:p>
     <w:p>
       <w:pPr>
-        <w:pStyle w:val="Normal1"/>
+        <w:pStyle w:val="LOnormal"/>
         <w:rPr>
           <w:rFonts w:ascii="Roboto Mono" w:hAnsi="Roboto Mono" w:eastAsia="Roboto Mono" w:cs="Roboto Mono"/>
           <w:color w:val="188038"/>
@@ -4976,7 +5001,7 @@
     </w:p>
     <w:p>
       <w:pPr>
-        <w:pStyle w:val="Normal1"/>
+        <w:pStyle w:val="LOnormal"/>
         <w:rPr>
           <w:rFonts w:ascii="Roboto Mono" w:hAnsi="Roboto Mono" w:eastAsia="Roboto Mono" w:cs="Roboto Mono"/>
           <w:color w:val="188038"/>
@@ -4999,7 +5024,7 @@
     </w:p>
     <w:p>
       <w:pPr>
-        <w:pStyle w:val="Normal1"/>
+        <w:pStyle w:val="LOnormal"/>
         <w:rPr>
           <w:rFonts w:ascii="Roboto Mono" w:hAnsi="Roboto Mono" w:eastAsia="Roboto Mono" w:cs="Roboto Mono"/>
           <w:color w:val="188038"/>
@@ -5022,7 +5047,7 @@
     </w:p>
     <w:p>
       <w:pPr>
-        <w:pStyle w:val="Normal1"/>
+        <w:pStyle w:val="LOnormal"/>
         <w:rPr>
           <w:rFonts w:ascii="Roboto Mono" w:hAnsi="Roboto Mono" w:eastAsia="Roboto Mono" w:cs="Roboto Mono"/>
           <w:color w:val="188038"/>
@@ -5045,7 +5070,7 @@
     </w:p>
     <w:p>
       <w:pPr>
-        <w:pStyle w:val="Normal1"/>
+        <w:pStyle w:val="LOnormal"/>
         <w:rPr>
           <w:rFonts w:ascii="Roboto Mono" w:hAnsi="Roboto Mono" w:eastAsia="Roboto Mono" w:cs="Roboto Mono"/>
           <w:color w:val="188038"/>
@@ -5068,7 +5093,7 @@
     </w:p>
     <w:p>
       <w:pPr>
-        <w:pStyle w:val="Normal1"/>
+        <w:pStyle w:val="LOnormal"/>
         <w:rPr>
           <w:rFonts w:ascii="Roboto Mono" w:hAnsi="Roboto Mono" w:eastAsia="Roboto Mono" w:cs="Roboto Mono"/>
           <w:color w:val="188038"/>
@@ -5091,7 +5116,7 @@
     </w:p>
     <w:p>
       <w:pPr>
-        <w:pStyle w:val="Normal1"/>
+        <w:pStyle w:val="LOnormal"/>
         <w:rPr>
           <w:rFonts w:ascii="Roboto Mono" w:hAnsi="Roboto Mono" w:eastAsia="Roboto Mono" w:cs="Roboto Mono"/>
           <w:color w:val="188038"/>
@@ -5114,7 +5139,7 @@
     </w:p>
     <w:p>
       <w:pPr>
-        <w:pStyle w:val="Normal1"/>
+        <w:pStyle w:val="LOnormal"/>
         <w:rPr>
           <w:rFonts w:ascii="Roboto Mono" w:hAnsi="Roboto Mono" w:eastAsia="Roboto Mono" w:cs="Roboto Mono"/>
           <w:color w:val="188038"/>
@@ -5137,7 +5162,7 @@
     </w:p>
     <w:p>
       <w:pPr>
-        <w:pStyle w:val="Normal1"/>
+        <w:pStyle w:val="LOnormal"/>
         <w:rPr>
           <w:rFonts w:ascii="Roboto Mono" w:hAnsi="Roboto Mono" w:eastAsia="Roboto Mono" w:cs="Roboto Mono"/>
           <w:color w:val="188038"/>
@@ -5160,7 +5185,7 @@
     </w:p>
     <w:p>
       <w:pPr>
-        <w:pStyle w:val="Normal1"/>
+        <w:pStyle w:val="LOnormal"/>
         <w:rPr>
           <w:rFonts w:ascii="Roboto Mono" w:hAnsi="Roboto Mono" w:eastAsia="Roboto Mono" w:cs="Roboto Mono"/>
           <w:color w:val="188038"/>
@@ -5183,7 +5208,7 @@
     </w:p>
     <w:p>
       <w:pPr>
-        <w:pStyle w:val="Normal1"/>
+        <w:pStyle w:val="LOnormal"/>
         <w:rPr>
           <w:rFonts w:ascii="Roboto Mono" w:hAnsi="Roboto Mono" w:eastAsia="Roboto Mono" w:cs="Roboto Mono"/>
           <w:color w:val="188038"/>
@@ -5206,7 +5231,7 @@
     </w:p>
     <w:p>
       <w:pPr>
-        <w:pStyle w:val="Normal1"/>
+        <w:pStyle w:val="LOnormal"/>
         <w:rPr>
           <w:rFonts w:ascii="Roboto Mono" w:hAnsi="Roboto Mono" w:eastAsia="Roboto Mono" w:cs="Roboto Mono"/>
           <w:color w:val="188038"/>
@@ -5229,7 +5254,7 @@
     </w:p>
     <w:p>
       <w:pPr>
-        <w:pStyle w:val="Normal1"/>
+        <w:pStyle w:val="LOnormal"/>
         <w:rPr>
           <w:rFonts w:ascii="Roboto Mono" w:hAnsi="Roboto Mono" w:eastAsia="Roboto Mono" w:cs="Roboto Mono"/>
           <w:color w:val="188038"/>
@@ -5252,7 +5277,7 @@
     </w:p>
     <w:p>
       <w:pPr>
-        <w:pStyle w:val="Normal1"/>
+        <w:pStyle w:val="LOnormal"/>
         <w:rPr>
           <w:rFonts w:ascii="Roboto Mono" w:hAnsi="Roboto Mono" w:eastAsia="Roboto Mono" w:cs="Roboto Mono"/>
           <w:color w:val="188038"/>
@@ -5275,7 +5300,7 @@
     </w:p>
     <w:p>
       <w:pPr>
-        <w:pStyle w:val="Normal1"/>
+        <w:pStyle w:val="LOnormal"/>
         <w:rPr>
           <w:rFonts w:ascii="Roboto Mono" w:hAnsi="Roboto Mono" w:eastAsia="Roboto Mono" w:cs="Roboto Mono"/>
           <w:color w:val="188038"/>
@@ -5298,16 +5323,16 @@
     </w:p>
     <w:p>
       <w:pPr>
-        <w:pStyle w:val="Normal1"/>
-        <w:rPr/>
-      </w:pPr>
-      <w:r>
-        <w:rPr/>
-      </w:r>
-    </w:p>
-    <w:p>
-      <w:pPr>
-        <w:pStyle w:val="Normal1"/>
+        <w:pStyle w:val="LOnormal"/>
+        <w:rPr/>
+      </w:pPr>
+      <w:r>
+        <w:rPr/>
+      </w:r>
+    </w:p>
+    <w:p>
+      <w:pPr>
+        <w:pStyle w:val="LOnormal"/>
         <w:spacing w:lineRule="auto" w:line="240" w:before="240" w:after="240"/>
         <w:rPr/>
       </w:pPr>
@@ -5329,7 +5354,7 @@
     </w:p>
     <w:p>
       <w:pPr>
-        <w:pStyle w:val="Normal1"/>
+        <w:pStyle w:val="LOnormal"/>
         <w:rPr>
           <w:rFonts w:ascii="Roboto Mono" w:hAnsi="Roboto Mono" w:eastAsia="Roboto Mono" w:cs="Roboto Mono"/>
           <w:color w:val="188038"/>
@@ -5345,7 +5370,7 @@
     </w:p>
     <w:p>
       <w:pPr>
-        <w:pStyle w:val="Normal1"/>
+        <w:pStyle w:val="LOnormal"/>
         <w:rPr>
           <w:rFonts w:ascii="Roboto Mono" w:hAnsi="Roboto Mono" w:eastAsia="Roboto Mono" w:cs="Roboto Mono"/>
           <w:color w:val="188038"/>
@@ -5361,7 +5386,7 @@
     </w:p>
     <w:p>
       <w:pPr>
-        <w:pStyle w:val="Normal1"/>
+        <w:pStyle w:val="LOnormal"/>
         <w:rPr>
           <w:rFonts w:ascii="Roboto Mono" w:hAnsi="Roboto Mono" w:eastAsia="Roboto Mono" w:cs="Roboto Mono"/>
           <w:color w:val="188038"/>
@@ -5377,7 +5402,7 @@
     </w:p>
     <w:p>
       <w:pPr>
-        <w:pStyle w:val="Normal1"/>
+        <w:pStyle w:val="LOnormal"/>
         <w:rPr>
           <w:rFonts w:ascii="Roboto Mono" w:hAnsi="Roboto Mono" w:eastAsia="Roboto Mono" w:cs="Roboto Mono"/>
           <w:color w:val="188038"/>
@@ -5400,7 +5425,7 @@
     </w:p>
     <w:p>
       <w:pPr>
-        <w:pStyle w:val="Normal1"/>
+        <w:pStyle w:val="LOnormal"/>
         <w:rPr>
           <w:rFonts w:ascii="Roboto Mono" w:hAnsi="Roboto Mono" w:eastAsia="Roboto Mono" w:cs="Roboto Mono"/>
           <w:color w:val="188038"/>
@@ -5416,7 +5441,7 @@
     </w:p>
     <w:p>
       <w:pPr>
-        <w:pStyle w:val="Normal1"/>
+        <w:pStyle w:val="LOnormal"/>
         <w:rPr>
           <w:rFonts w:ascii="Roboto Mono" w:hAnsi="Roboto Mono" w:eastAsia="Roboto Mono" w:cs="Roboto Mono"/>
           <w:color w:val="188038"/>
@@ -5439,7 +5464,7 @@
     </w:p>
     <w:p>
       <w:pPr>
-        <w:pStyle w:val="Normal1"/>
+        <w:pStyle w:val="LOnormal"/>
         <w:rPr>
           <w:rFonts w:ascii="Roboto Mono" w:hAnsi="Roboto Mono" w:eastAsia="Roboto Mono" w:cs="Roboto Mono"/>
           <w:color w:val="188038"/>
@@ -5462,7 +5487,7 @@
     </w:p>
     <w:p>
       <w:pPr>
-        <w:pStyle w:val="Normal1"/>
+        <w:pStyle w:val="LOnormal"/>
         <w:rPr>
           <w:rFonts w:ascii="Roboto Mono" w:hAnsi="Roboto Mono" w:eastAsia="Roboto Mono" w:cs="Roboto Mono"/>
           <w:color w:val="188038"/>
@@ -5485,7 +5510,7 @@
     </w:p>
     <w:p>
       <w:pPr>
-        <w:pStyle w:val="Normal1"/>
+        <w:pStyle w:val="LOnormal"/>
         <w:rPr>
           <w:rFonts w:ascii="Roboto Mono" w:hAnsi="Roboto Mono" w:eastAsia="Roboto Mono" w:cs="Roboto Mono"/>
           <w:color w:val="188038"/>
@@ -5508,7 +5533,7 @@
     </w:p>
     <w:p>
       <w:pPr>
-        <w:pStyle w:val="Normal1"/>
+        <w:pStyle w:val="LOnormal"/>
         <w:rPr>
           <w:rFonts w:ascii="Roboto Mono" w:hAnsi="Roboto Mono" w:eastAsia="Roboto Mono" w:cs="Roboto Mono"/>
           <w:color w:val="188038"/>
@@ -5531,7 +5556,7 @@
     </w:p>
     <w:p>
       <w:pPr>
-        <w:pStyle w:val="Normal1"/>
+        <w:pStyle w:val="LOnormal"/>
         <w:rPr>
           <w:rFonts w:ascii="Roboto Mono" w:hAnsi="Roboto Mono" w:eastAsia="Roboto Mono" w:cs="Roboto Mono"/>
           <w:color w:val="188038"/>
@@ -5554,7 +5579,7 @@
     </w:p>
     <w:p>
       <w:pPr>
-        <w:pStyle w:val="Normal1"/>
+        <w:pStyle w:val="LOnormal"/>
         <w:rPr>
           <w:rFonts w:ascii="Roboto Mono" w:hAnsi="Roboto Mono" w:eastAsia="Roboto Mono" w:cs="Roboto Mono"/>
           <w:color w:val="188038"/>
@@ -5577,7 +5602,7 @@
     </w:p>
     <w:p>
       <w:pPr>
-        <w:pStyle w:val="Normal1"/>
+        <w:pStyle w:val="LOnormal"/>
         <w:rPr>
           <w:rFonts w:ascii="Roboto Mono" w:hAnsi="Roboto Mono" w:eastAsia="Roboto Mono" w:cs="Roboto Mono"/>
           <w:color w:val="188038"/>
@@ -5600,7 +5625,7 @@
     </w:p>
     <w:p>
       <w:pPr>
-        <w:pStyle w:val="Normal1"/>
+        <w:pStyle w:val="LOnormal"/>
         <w:rPr>
           <w:rFonts w:ascii="Roboto Mono" w:hAnsi="Roboto Mono" w:eastAsia="Roboto Mono" w:cs="Roboto Mono"/>
           <w:color w:val="188038"/>
@@ -5623,7 +5648,7 @@
     </w:p>
     <w:p>
       <w:pPr>
-        <w:pStyle w:val="Normal1"/>
+        <w:pStyle w:val="LOnormal"/>
         <w:rPr>
           <w:rFonts w:ascii="Roboto Mono" w:hAnsi="Roboto Mono" w:eastAsia="Roboto Mono" w:cs="Roboto Mono"/>
           <w:color w:val="188038"/>
@@ -5646,7 +5671,7 @@
     </w:p>
     <w:p>
       <w:pPr>
-        <w:pStyle w:val="Normal1"/>
+        <w:pStyle w:val="LOnormal"/>
         <w:rPr>
           <w:rFonts w:ascii="Roboto Mono" w:hAnsi="Roboto Mono" w:eastAsia="Roboto Mono" w:cs="Roboto Mono"/>
           <w:color w:val="188038"/>
@@ -5669,7 +5694,7 @@
     </w:p>
     <w:p>
       <w:pPr>
-        <w:pStyle w:val="Normal1"/>
+        <w:pStyle w:val="LOnormal"/>
         <w:rPr>
           <w:rFonts w:ascii="Roboto Mono" w:hAnsi="Roboto Mono" w:eastAsia="Roboto Mono" w:cs="Roboto Mono"/>
           <w:color w:val="188038"/>
@@ -5692,7 +5717,7 @@
     </w:p>
     <w:p>
       <w:pPr>
-        <w:pStyle w:val="Normal1"/>
+        <w:pStyle w:val="LOnormal"/>
         <w:rPr>
           <w:rFonts w:ascii="Roboto Mono" w:hAnsi="Roboto Mono" w:eastAsia="Roboto Mono" w:cs="Roboto Mono"/>
           <w:color w:val="188038"/>
@@ -5715,7 +5740,7 @@
     </w:p>
     <w:p>
       <w:pPr>
-        <w:pStyle w:val="Normal1"/>
+        <w:pStyle w:val="LOnormal"/>
         <w:rPr>
           <w:rFonts w:ascii="Roboto Mono" w:hAnsi="Roboto Mono" w:eastAsia="Roboto Mono" w:cs="Roboto Mono"/>
           <w:color w:val="188038"/>
@@ -5738,7 +5763,7 @@
     </w:p>
     <w:p>
       <w:pPr>
-        <w:pStyle w:val="Normal1"/>
+        <w:pStyle w:val="LOnormal"/>
         <w:rPr>
           <w:rFonts w:ascii="Roboto Mono" w:hAnsi="Roboto Mono" w:eastAsia="Roboto Mono" w:cs="Roboto Mono"/>
           <w:color w:val="188038"/>
@@ -5761,7 +5786,7 @@
     </w:p>
     <w:p>
       <w:pPr>
-        <w:pStyle w:val="Normal1"/>
+        <w:pStyle w:val="LOnormal"/>
         <w:rPr>
           <w:rFonts w:ascii="Roboto Mono" w:hAnsi="Roboto Mono" w:eastAsia="Roboto Mono" w:cs="Roboto Mono"/>
           <w:color w:val="188038"/>
@@ -5784,7 +5809,7 @@
     </w:p>
     <w:p>
       <w:pPr>
-        <w:pStyle w:val="Normal1"/>
+        <w:pStyle w:val="LOnormal"/>
         <w:rPr>
           <w:rFonts w:ascii="Roboto Mono" w:hAnsi="Roboto Mono" w:eastAsia="Roboto Mono" w:cs="Roboto Mono"/>
           <w:color w:val="188038"/>
@@ -5807,7 +5832,7 @@
     </w:p>
     <w:p>
       <w:pPr>
-        <w:pStyle w:val="Normal1"/>
+        <w:pStyle w:val="LOnormal"/>
         <w:rPr>
           <w:rFonts w:ascii="Roboto Mono" w:hAnsi="Roboto Mono" w:eastAsia="Roboto Mono" w:cs="Roboto Mono"/>
           <w:color w:val="188038"/>
@@ -5830,7 +5855,7 @@
     </w:p>
     <w:p>
       <w:pPr>
-        <w:pStyle w:val="Normal1"/>
+        <w:pStyle w:val="LOnormal"/>
         <w:rPr>
           <w:rFonts w:ascii="Roboto Mono" w:hAnsi="Roboto Mono" w:eastAsia="Roboto Mono" w:cs="Roboto Mono"/>
           <w:color w:val="188038"/>
@@ -5853,7 +5878,7 @@
     </w:p>
     <w:p>
       <w:pPr>
-        <w:pStyle w:val="Normal1"/>
+        <w:pStyle w:val="LOnormal"/>
         <w:rPr>
           <w:rFonts w:ascii="Roboto Mono" w:hAnsi="Roboto Mono" w:eastAsia="Roboto Mono" w:cs="Roboto Mono"/>
           <w:color w:val="188038"/>
@@ -5876,7 +5901,7 @@
     </w:p>
     <w:p>
       <w:pPr>
-        <w:pStyle w:val="Normal1"/>
+        <w:pStyle w:val="LOnormal"/>
         <w:rPr>
           <w:rFonts w:ascii="Roboto Mono" w:hAnsi="Roboto Mono" w:eastAsia="Roboto Mono" w:cs="Roboto Mono"/>
           <w:color w:val="188038"/>
@@ -5899,16 +5924,16 @@
     </w:p>
     <w:p>
       <w:pPr>
-        <w:pStyle w:val="Normal1"/>
-        <w:rPr/>
-      </w:pPr>
-      <w:r>
-        <w:rPr/>
-      </w:r>
-    </w:p>
-    <w:p>
-      <w:pPr>
-        <w:pStyle w:val="Normal1"/>
+        <w:pStyle w:val="LOnormal"/>
+        <w:rPr/>
+      </w:pPr>
+      <w:r>
+        <w:rPr/>
+      </w:r>
+    </w:p>
+    <w:p>
+      <w:pPr>
+        <w:pStyle w:val="LOnormal"/>
         <w:spacing w:lineRule="auto" w:line="240" w:before="240" w:after="240"/>
         <w:rPr/>
       </w:pPr>
@@ -5930,7 +5955,7 @@
     </w:p>
     <w:p>
       <w:pPr>
-        <w:pStyle w:val="Normal1"/>
+        <w:pStyle w:val="LOnormal"/>
         <w:rPr>
           <w:rFonts w:ascii="Roboto Mono" w:hAnsi="Roboto Mono" w:eastAsia="Roboto Mono" w:cs="Roboto Mono"/>
           <w:color w:val="188038"/>
@@ -5946,7 +5971,7 @@
     </w:p>
     <w:p>
       <w:pPr>
-        <w:pStyle w:val="Normal1"/>
+        <w:pStyle w:val="LOnormal"/>
         <w:rPr>
           <w:rFonts w:ascii="Roboto Mono" w:hAnsi="Roboto Mono" w:eastAsia="Roboto Mono" w:cs="Roboto Mono"/>
           <w:color w:val="188038"/>
@@ -5962,7 +5987,7 @@
     </w:p>
     <w:p>
       <w:pPr>
-        <w:pStyle w:val="Normal1"/>
+        <w:pStyle w:val="LOnormal"/>
         <w:rPr>
           <w:rFonts w:ascii="Roboto Mono" w:hAnsi="Roboto Mono" w:eastAsia="Roboto Mono" w:cs="Roboto Mono"/>
           <w:color w:val="188038"/>
@@ -5978,7 +6003,7 @@
     </w:p>
     <w:p>
       <w:pPr>
-        <w:pStyle w:val="Normal1"/>
+        <w:pStyle w:val="LOnormal"/>
         <w:rPr>
           <w:rFonts w:ascii="Roboto Mono" w:hAnsi="Roboto Mono" w:eastAsia="Roboto Mono" w:cs="Roboto Mono"/>
           <w:color w:val="188038"/>
@@ -6001,7 +6026,7 @@
     </w:p>
     <w:p>
       <w:pPr>
-        <w:pStyle w:val="Normal1"/>
+        <w:pStyle w:val="LOnormal"/>
         <w:rPr>
           <w:rFonts w:ascii="Roboto Mono" w:hAnsi="Roboto Mono" w:eastAsia="Roboto Mono" w:cs="Roboto Mono"/>
           <w:color w:val="188038"/>
@@ -6017,7 +6042,7 @@
     </w:p>
     <w:p>
       <w:pPr>
-        <w:pStyle w:val="Normal1"/>
+        <w:pStyle w:val="LOnormal"/>
         <w:rPr>
           <w:rFonts w:ascii="Roboto Mono" w:hAnsi="Roboto Mono" w:eastAsia="Roboto Mono" w:cs="Roboto Mono"/>
           <w:color w:val="188038"/>
@@ -6040,7 +6065,7 @@
     </w:p>
     <w:p>
       <w:pPr>
-        <w:pStyle w:val="Normal1"/>
+        <w:pStyle w:val="LOnormal"/>
         <w:rPr>
           <w:rFonts w:ascii="Roboto Mono" w:hAnsi="Roboto Mono" w:eastAsia="Roboto Mono" w:cs="Roboto Mono"/>
           <w:color w:val="188038"/>
@@ -6063,7 +6088,7 @@
     </w:p>
     <w:p>
       <w:pPr>
-        <w:pStyle w:val="Normal1"/>
+        <w:pStyle w:val="LOnormal"/>
         <w:rPr>
           <w:rFonts w:ascii="Roboto Mono" w:hAnsi="Roboto Mono" w:eastAsia="Roboto Mono" w:cs="Roboto Mono"/>
           <w:color w:val="188038"/>
@@ -6086,7 +6111,7 @@
     </w:p>
     <w:p>
       <w:pPr>
-        <w:pStyle w:val="Normal1"/>
+        <w:pStyle w:val="LOnormal"/>
         <w:rPr>
           <w:rFonts w:ascii="Roboto Mono" w:hAnsi="Roboto Mono" w:eastAsia="Roboto Mono" w:cs="Roboto Mono"/>
           <w:color w:val="188038"/>
@@ -6109,7 +6134,7 @@
     </w:p>
     <w:p>
       <w:pPr>
-        <w:pStyle w:val="Normal1"/>
+        <w:pStyle w:val="LOnormal"/>
         <w:rPr>
           <w:rFonts w:ascii="Roboto Mono" w:hAnsi="Roboto Mono" w:eastAsia="Roboto Mono" w:cs="Roboto Mono"/>
           <w:color w:val="188038"/>
@@ -6132,7 +6157,7 @@
     </w:p>
     <w:p>
       <w:pPr>
-        <w:pStyle w:val="Normal1"/>
+        <w:pStyle w:val="LOnormal"/>
         <w:rPr>
           <w:rFonts w:ascii="Roboto Mono" w:hAnsi="Roboto Mono" w:eastAsia="Roboto Mono" w:cs="Roboto Mono"/>
           <w:color w:val="188038"/>
@@ -6155,7 +6180,7 @@
     </w:p>
     <w:p>
       <w:pPr>
-        <w:pStyle w:val="Normal1"/>
+        <w:pStyle w:val="LOnormal"/>
         <w:rPr>
           <w:rFonts w:ascii="Roboto Mono" w:hAnsi="Roboto Mono" w:eastAsia="Roboto Mono" w:cs="Roboto Mono"/>
           <w:color w:val="188038"/>
@@ -6178,7 +6203,7 @@
     </w:p>
     <w:p>
       <w:pPr>
-        <w:pStyle w:val="Normal1"/>
+        <w:pStyle w:val="LOnormal"/>
         <w:rPr>
           <w:rFonts w:ascii="Roboto Mono" w:hAnsi="Roboto Mono" w:eastAsia="Roboto Mono" w:cs="Roboto Mono"/>
           <w:color w:val="188038"/>
@@ -6201,7 +6226,7 @@
     </w:p>
     <w:p>
       <w:pPr>
-        <w:pStyle w:val="Normal1"/>
+        <w:pStyle w:val="LOnormal"/>
         <w:rPr>
           <w:rFonts w:ascii="Roboto Mono" w:hAnsi="Roboto Mono" w:eastAsia="Roboto Mono" w:cs="Roboto Mono"/>
           <w:color w:val="188038"/>
@@ -6224,7 +6249,7 @@
     </w:p>
     <w:p>
       <w:pPr>
-        <w:pStyle w:val="Normal1"/>
+        <w:pStyle w:val="LOnormal"/>
         <w:rPr>
           <w:rFonts w:ascii="Roboto Mono" w:hAnsi="Roboto Mono" w:eastAsia="Roboto Mono" w:cs="Roboto Mono"/>
           <w:color w:val="188038"/>
@@ -6247,7 +6272,7 @@
     </w:p>
     <w:p>
       <w:pPr>
-        <w:pStyle w:val="Normal1"/>
+        <w:pStyle w:val="LOnormal"/>
         <w:rPr>
           <w:rFonts w:ascii="Roboto Mono" w:hAnsi="Roboto Mono" w:eastAsia="Roboto Mono" w:cs="Roboto Mono"/>
           <w:color w:val="188038"/>
@@ -6270,7 +6295,7 @@
     </w:p>
     <w:p>
       <w:pPr>
-        <w:pStyle w:val="Normal1"/>
+        <w:pStyle w:val="LOnormal"/>
         <w:rPr>
           <w:rFonts w:ascii="Roboto Mono" w:hAnsi="Roboto Mono" w:eastAsia="Roboto Mono" w:cs="Roboto Mono"/>
           <w:color w:val="188038"/>
@@ -6293,7 +6318,7 @@
     </w:p>
     <w:p>
       <w:pPr>
-        <w:pStyle w:val="Normal1"/>
+        <w:pStyle w:val="LOnormal"/>
         <w:rPr>
           <w:rFonts w:ascii="Roboto Mono" w:hAnsi="Roboto Mono" w:eastAsia="Roboto Mono" w:cs="Roboto Mono"/>
           <w:color w:val="188038"/>
@@ -6316,7 +6341,7 @@
     </w:p>
     <w:p>
       <w:pPr>
-        <w:pStyle w:val="Normal1"/>
+        <w:pStyle w:val="LOnormal"/>
         <w:rPr>
           <w:rFonts w:ascii="Roboto Mono" w:hAnsi="Roboto Mono" w:eastAsia="Roboto Mono" w:cs="Roboto Mono"/>
           <w:color w:val="188038"/>
@@ -6339,7 +6364,7 @@
     </w:p>
     <w:p>
       <w:pPr>
-        <w:pStyle w:val="Normal1"/>
+        <w:pStyle w:val="LOnormal"/>
         <w:rPr>
           <w:rFonts w:ascii="Roboto Mono" w:hAnsi="Roboto Mono" w:eastAsia="Roboto Mono" w:cs="Roboto Mono"/>
           <w:color w:val="188038"/>
@@ -6362,7 +6387,7 @@
     </w:p>
     <w:p>
       <w:pPr>
-        <w:pStyle w:val="Normal1"/>
+        <w:pStyle w:val="LOnormal"/>
         <w:rPr>
           <w:rFonts w:ascii="Roboto Mono" w:hAnsi="Roboto Mono" w:eastAsia="Roboto Mono" w:cs="Roboto Mono"/>
           <w:color w:val="188038"/>
@@ -6385,7 +6410,7 @@
     </w:p>
     <w:p>
       <w:pPr>
-        <w:pStyle w:val="Normal1"/>
+        <w:pStyle w:val="LOnormal"/>
         <w:rPr>
           <w:rFonts w:ascii="Roboto Mono" w:hAnsi="Roboto Mono" w:eastAsia="Roboto Mono" w:cs="Roboto Mono"/>
           <w:color w:val="188038"/>
@@ -6408,7 +6433,7 @@
     </w:p>
     <w:p>
       <w:pPr>
-        <w:pStyle w:val="Normal1"/>
+        <w:pStyle w:val="LOnormal"/>
         <w:rPr>
           <w:rFonts w:ascii="Roboto Mono" w:hAnsi="Roboto Mono" w:eastAsia="Roboto Mono" w:cs="Roboto Mono"/>
           <w:color w:val="188038"/>
@@ -6431,7 +6456,7 @@
     </w:p>
     <w:p>
       <w:pPr>
-        <w:pStyle w:val="Normal1"/>
+        <w:pStyle w:val="LOnormal"/>
         <w:rPr>
           <w:rFonts w:ascii="Roboto Mono" w:hAnsi="Roboto Mono" w:eastAsia="Roboto Mono" w:cs="Roboto Mono"/>
           <w:color w:val="188038"/>
@@ -6454,7 +6479,7 @@
     </w:p>
     <w:p>
       <w:pPr>
-        <w:pStyle w:val="Normal1"/>
+        <w:pStyle w:val="LOnormal"/>
         <w:rPr>
           <w:rFonts w:ascii="Roboto Mono" w:hAnsi="Roboto Mono" w:eastAsia="Roboto Mono" w:cs="Roboto Mono"/>
           <w:color w:val="188038"/>
@@ -6477,7 +6502,7 @@
     </w:p>
     <w:p>
       <w:pPr>
-        <w:pStyle w:val="Normal1"/>
+        <w:pStyle w:val="LOnormal"/>
         <w:rPr>
           <w:rFonts w:ascii="Roboto Mono" w:hAnsi="Roboto Mono" w:eastAsia="Roboto Mono" w:cs="Roboto Mono"/>
           <w:color w:val="188038"/>
@@ -6500,7 +6525,7 @@
     </w:p>
     <w:p>
       <w:pPr>
-        <w:pStyle w:val="Normal1"/>
+        <w:pStyle w:val="LOnormal"/>
         <w:rPr>
           <w:rFonts w:ascii="Roboto Mono" w:hAnsi="Roboto Mono" w:eastAsia="Roboto Mono" w:cs="Roboto Mono"/>
           <w:color w:val="188038"/>
@@ -6523,7 +6548,7 @@
     </w:p>
     <w:p>
       <w:pPr>
-        <w:pStyle w:val="Normal1"/>
+        <w:pStyle w:val="LOnormal"/>
         <w:rPr>
           <w:rFonts w:ascii="Roboto Mono" w:hAnsi="Roboto Mono" w:eastAsia="Roboto Mono" w:cs="Roboto Mono"/>
           <w:color w:val="188038"/>
@@ -6546,7 +6571,7 @@
     </w:p>
     <w:p>
       <w:pPr>
-        <w:pStyle w:val="Normal1"/>
+        <w:pStyle w:val="LOnormal"/>
         <w:rPr>
           <w:rFonts w:ascii="Roboto Mono" w:hAnsi="Roboto Mono" w:eastAsia="Roboto Mono" w:cs="Roboto Mono"/>
           <w:color w:val="188038"/>
@@ -6569,7 +6594,7 @@
     </w:p>
     <w:p>
       <w:pPr>
-        <w:pStyle w:val="Normal1"/>
+        <w:pStyle w:val="LOnormal"/>
         <w:rPr>
           <w:rFonts w:ascii="Roboto Mono" w:hAnsi="Roboto Mono" w:eastAsia="Roboto Mono" w:cs="Roboto Mono"/>
           <w:color w:val="188038"/>
@@ -6592,7 +6617,7 @@
     </w:p>
     <w:p>
       <w:pPr>
-        <w:pStyle w:val="Normal1"/>
+        <w:pStyle w:val="LOnormal"/>
         <w:rPr>
           <w:rFonts w:ascii="Roboto Mono" w:hAnsi="Roboto Mono" w:eastAsia="Roboto Mono" w:cs="Roboto Mono"/>
           <w:color w:val="188038"/>
@@ -6615,16 +6640,16 @@
     </w:p>
     <w:p>
       <w:pPr>
-        <w:pStyle w:val="Normal1"/>
-        <w:rPr/>
-      </w:pPr>
-      <w:r>
-        <w:rPr/>
-      </w:r>
-    </w:p>
-    <w:p>
-      <w:pPr>
-        <w:pStyle w:val="Normal1"/>
+        <w:pStyle w:val="LOnormal"/>
+        <w:rPr/>
+      </w:pPr>
+      <w:r>
+        <w:rPr/>
+      </w:r>
+    </w:p>
+    <w:p>
+      <w:pPr>
+        <w:pStyle w:val="LOnormal"/>
         <w:spacing w:lineRule="auto" w:line="240" w:before="240" w:after="240"/>
         <w:rPr/>
       </w:pPr>
@@ -6646,7 +6671,7 @@
     </w:p>
     <w:p>
       <w:pPr>
-        <w:pStyle w:val="Normal1"/>
+        <w:pStyle w:val="LOnormal"/>
         <w:rPr>
           <w:rFonts w:ascii="Roboto Mono" w:hAnsi="Roboto Mono" w:eastAsia="Roboto Mono" w:cs="Roboto Mono"/>
           <w:color w:val="188038"/>
@@ -6662,7 +6687,7 @@
     </w:p>
     <w:p>
       <w:pPr>
-        <w:pStyle w:val="Normal1"/>
+        <w:pStyle w:val="LOnormal"/>
         <w:rPr>
           <w:rFonts w:ascii="Roboto Mono" w:hAnsi="Roboto Mono" w:eastAsia="Roboto Mono" w:cs="Roboto Mono"/>
           <w:color w:val="188038"/>
@@ -6678,7 +6703,7 @@
     </w:p>
     <w:p>
       <w:pPr>
-        <w:pStyle w:val="Normal1"/>
+        <w:pStyle w:val="LOnormal"/>
         <w:rPr>
           <w:rFonts w:ascii="Roboto Mono" w:hAnsi="Roboto Mono" w:eastAsia="Roboto Mono" w:cs="Roboto Mono"/>
           <w:color w:val="188038"/>
@@ -6694,7 +6719,7 @@
     </w:p>
     <w:p>
       <w:pPr>
-        <w:pStyle w:val="Normal1"/>
+        <w:pStyle w:val="LOnormal"/>
         <w:rPr>
           <w:rFonts w:ascii="Roboto Mono" w:hAnsi="Roboto Mono" w:eastAsia="Roboto Mono" w:cs="Roboto Mono"/>
           <w:color w:val="188038"/>
@@ -6717,7 +6742,7 @@
     </w:p>
     <w:p>
       <w:pPr>
-        <w:pStyle w:val="Normal1"/>
+        <w:pStyle w:val="LOnormal"/>
         <w:rPr>
           <w:rFonts w:ascii="Roboto Mono" w:hAnsi="Roboto Mono" w:eastAsia="Roboto Mono" w:cs="Roboto Mono"/>
           <w:color w:val="188038"/>
@@ -6733,7 +6758,7 @@
     </w:p>
     <w:p>
       <w:pPr>
-        <w:pStyle w:val="Normal1"/>
+        <w:pStyle w:val="LOnormal"/>
         <w:rPr>
           <w:rFonts w:ascii="Roboto Mono" w:hAnsi="Roboto Mono" w:eastAsia="Roboto Mono" w:cs="Roboto Mono"/>
           <w:color w:val="188038"/>
@@ -6756,7 +6781,7 @@
     </w:p>
     <w:p>
       <w:pPr>
-        <w:pStyle w:val="Normal1"/>
+        <w:pStyle w:val="LOnormal"/>
         <w:rPr>
           <w:rFonts w:ascii="Roboto Mono" w:hAnsi="Roboto Mono" w:eastAsia="Roboto Mono" w:cs="Roboto Mono"/>
           <w:color w:val="188038"/>
@@ -6779,7 +6804,7 @@
     </w:p>
     <w:p>
       <w:pPr>
-        <w:pStyle w:val="Normal1"/>
+        <w:pStyle w:val="LOnormal"/>
         <w:rPr>
           <w:rFonts w:ascii="Roboto Mono" w:hAnsi="Roboto Mono" w:eastAsia="Roboto Mono" w:cs="Roboto Mono"/>
           <w:color w:val="188038"/>
@@ -6802,7 +6827,7 @@
     </w:p>
     <w:p>
       <w:pPr>
-        <w:pStyle w:val="Normal1"/>
+        <w:pStyle w:val="LOnormal"/>
         <w:rPr>
           <w:rFonts w:ascii="Roboto Mono" w:hAnsi="Roboto Mono" w:eastAsia="Roboto Mono" w:cs="Roboto Mono"/>
           <w:color w:val="188038"/>
@@ -6825,7 +6850,7 @@
     </w:p>
     <w:p>
       <w:pPr>
-        <w:pStyle w:val="Normal1"/>
+        <w:pStyle w:val="LOnormal"/>
         <w:rPr>
           <w:rFonts w:ascii="Roboto Mono" w:hAnsi="Roboto Mono" w:eastAsia="Roboto Mono" w:cs="Roboto Mono"/>
           <w:color w:val="188038"/>
@@ -6848,16 +6873,16 @@
     </w:p>
     <w:p>
       <w:pPr>
-        <w:pStyle w:val="Normal1"/>
-        <w:rPr/>
-      </w:pPr>
-      <w:r>
-        <w:rPr/>
-      </w:r>
-    </w:p>
-    <w:p>
-      <w:pPr>
-        <w:pStyle w:val="Normal1"/>
+        <w:pStyle w:val="LOnormal"/>
+        <w:rPr/>
+      </w:pPr>
+      <w:r>
+        <w:rPr/>
+      </w:r>
+    </w:p>
+    <w:p>
+      <w:pPr>
+        <w:pStyle w:val="LOnormal"/>
         <w:spacing w:lineRule="auto" w:line="240" w:before="240" w:after="240"/>
         <w:rPr/>
       </w:pPr>
@@ -6879,7 +6904,7 @@
     </w:p>
     <w:p>
       <w:pPr>
-        <w:pStyle w:val="Normal1"/>
+        <w:pStyle w:val="LOnormal"/>
         <w:rPr>
           <w:rFonts w:ascii="Roboto Mono" w:hAnsi="Roboto Mono" w:eastAsia="Roboto Mono" w:cs="Roboto Mono"/>
           <w:color w:val="188038"/>
@@ -6895,7 +6920,7 @@
     </w:p>
     <w:p>
       <w:pPr>
-        <w:pStyle w:val="Normal1"/>
+        <w:pStyle w:val="LOnormal"/>
         <w:rPr>
           <w:rFonts w:ascii="Roboto Mono" w:hAnsi="Roboto Mono" w:eastAsia="Roboto Mono" w:cs="Roboto Mono"/>
           <w:color w:val="188038"/>
@@ -6911,7 +6936,7 @@
     </w:p>
     <w:p>
       <w:pPr>
-        <w:pStyle w:val="Normal1"/>
+        <w:pStyle w:val="LOnormal"/>
         <w:rPr>
           <w:rFonts w:ascii="Roboto Mono" w:hAnsi="Roboto Mono" w:eastAsia="Roboto Mono" w:cs="Roboto Mono"/>
           <w:color w:val="188038"/>
@@ -6927,7 +6952,7 @@
     </w:p>
     <w:p>
       <w:pPr>
-        <w:pStyle w:val="Normal1"/>
+        <w:pStyle w:val="LOnormal"/>
         <w:rPr>
           <w:rFonts w:ascii="Roboto Mono" w:hAnsi="Roboto Mono" w:eastAsia="Roboto Mono" w:cs="Roboto Mono"/>
           <w:color w:val="188038"/>
@@ -6950,7 +6975,7 @@
     </w:p>
     <w:p>
       <w:pPr>
-        <w:pStyle w:val="Normal1"/>
+        <w:pStyle w:val="LOnormal"/>
         <w:rPr>
           <w:rFonts w:ascii="Roboto Mono" w:hAnsi="Roboto Mono" w:eastAsia="Roboto Mono" w:cs="Roboto Mono"/>
           <w:color w:val="188038"/>
@@ -6966,7 +6991,7 @@
     </w:p>
     <w:p>
       <w:pPr>
-        <w:pStyle w:val="Normal1"/>
+        <w:pStyle w:val="LOnormal"/>
         <w:rPr>
           <w:rFonts w:ascii="Roboto Mono" w:hAnsi="Roboto Mono" w:eastAsia="Roboto Mono" w:cs="Roboto Mono"/>
           <w:color w:val="188038"/>
@@ -6989,7 +7014,7 @@
     </w:p>
     <w:p>
       <w:pPr>
-        <w:pStyle w:val="Normal1"/>
+        <w:pStyle w:val="LOnormal"/>
         <w:rPr>
           <w:rFonts w:ascii="Roboto Mono" w:hAnsi="Roboto Mono" w:eastAsia="Roboto Mono" w:cs="Roboto Mono"/>
           <w:color w:val="188038"/>
@@ -7012,7 +7037,7 @@
     </w:p>
     <w:p>
       <w:pPr>
-        <w:pStyle w:val="Normal1"/>
+        <w:pStyle w:val="LOnormal"/>
         <w:rPr>
           <w:rFonts w:ascii="Roboto Mono" w:hAnsi="Roboto Mono" w:eastAsia="Roboto Mono" w:cs="Roboto Mono"/>
           <w:color w:val="188038"/>
@@ -7035,7 +7060,7 @@
     </w:p>
     <w:p>
       <w:pPr>
-        <w:pStyle w:val="Normal1"/>
+        <w:pStyle w:val="LOnormal"/>
         <w:rPr>
           <w:rFonts w:ascii="Roboto Mono" w:hAnsi="Roboto Mono" w:eastAsia="Roboto Mono" w:cs="Roboto Mono"/>
           <w:color w:val="188038"/>
@@ -7058,7 +7083,7 @@
     </w:p>
     <w:p>
       <w:pPr>
-        <w:pStyle w:val="Normal1"/>
+        <w:pStyle w:val="LOnormal"/>
         <w:rPr>
           <w:rFonts w:ascii="Roboto Mono" w:hAnsi="Roboto Mono" w:eastAsia="Roboto Mono" w:cs="Roboto Mono"/>
           <w:color w:val="188038"/>
@@ -7081,16 +7106,16 @@
     </w:p>
     <w:p>
       <w:pPr>
-        <w:pStyle w:val="Normal1"/>
-        <w:rPr/>
-      </w:pPr>
-      <w:r>
-        <w:rPr/>
-      </w:r>
-    </w:p>
-    <w:p>
-      <w:pPr>
-        <w:pStyle w:val="Normal1"/>
+        <w:pStyle w:val="LOnormal"/>
+        <w:rPr/>
+      </w:pPr>
+      <w:r>
+        <w:rPr/>
+      </w:r>
+    </w:p>
+    <w:p>
+      <w:pPr>
+        <w:pStyle w:val="LOnormal"/>
         <w:spacing w:lineRule="auto" w:line="240" w:before="240" w:after="240"/>
         <w:rPr/>
       </w:pPr>
@@ -7101,7 +7126,7 @@
     </w:p>
     <w:p>
       <w:pPr>
-        <w:pStyle w:val="Normal1"/>
+        <w:pStyle w:val="LOnormal"/>
         <w:rPr>
           <w:rFonts w:ascii="Roboto Mono" w:hAnsi="Roboto Mono" w:eastAsia="Roboto Mono" w:cs="Roboto Mono"/>
           <w:color w:val="188038"/>
@@ -7117,7 +7142,7 @@
     </w:p>
     <w:p>
       <w:pPr>
-        <w:pStyle w:val="Normal1"/>
+        <w:pStyle w:val="LOnormal"/>
         <w:rPr>
           <w:rFonts w:ascii="Roboto Mono" w:hAnsi="Roboto Mono" w:eastAsia="Roboto Mono" w:cs="Roboto Mono"/>
           <w:color w:val="188038"/>
@@ -7133,7 +7158,7 @@
     </w:p>
     <w:p>
       <w:pPr>
-        <w:pStyle w:val="Normal1"/>
+        <w:pStyle w:val="LOnormal"/>
         <w:rPr>
           <w:rFonts w:ascii="Roboto Mono" w:hAnsi="Roboto Mono" w:eastAsia="Roboto Mono" w:cs="Roboto Mono"/>
           <w:color w:val="188038"/>
@@ -7149,7 +7174,7 @@
     </w:p>
     <w:p>
       <w:pPr>
-        <w:pStyle w:val="Normal1"/>
+        <w:pStyle w:val="LOnormal"/>
         <w:rPr>
           <w:rFonts w:ascii="Roboto Mono" w:hAnsi="Roboto Mono" w:eastAsia="Roboto Mono" w:cs="Roboto Mono"/>
           <w:color w:val="188038"/>
@@ -7165,7 +7190,7 @@
     </w:p>
     <w:p>
       <w:pPr>
-        <w:pStyle w:val="Normal1"/>
+        <w:pStyle w:val="LOnormal"/>
         <w:rPr>
           <w:rFonts w:ascii="Roboto Mono" w:hAnsi="Roboto Mono" w:eastAsia="Roboto Mono" w:cs="Roboto Mono"/>
           <w:color w:val="188038"/>
@@ -7181,13 +7206,13 @@
     </w:p>
     <w:p>
       <w:pPr>
-        <w:pStyle w:val="Normal1"/>
+        <w:pStyle w:val="LOnormal"/>
         <w:rPr/>
       </w:pPr>
       <w:r>
         <w:rPr/>
         <w:drawing>
-          <wp:anchor behindDoc="0" distT="0" distB="0" distL="0" distR="0" simplePos="0" locked="0" layoutInCell="1" allowOverlap="1" relativeHeight="17">
+          <wp:anchor behindDoc="0" distT="0" distB="0" distL="0" distR="0" simplePos="0" locked="0" layoutInCell="1" allowOverlap="1" relativeHeight="15">
             <wp:simplePos x="0" y="0"/>
             <wp:positionH relativeFrom="column">
               <wp:posOffset>19050</wp:posOffset>
@@ -7235,13 +7260,13 @@
     </w:p>
     <w:p>
       <w:pPr>
-        <w:pStyle w:val="Normal1"/>
+        <w:pStyle w:val="LOnormal"/>
         <w:rPr/>
       </w:pPr>
       <w:r>
         <w:rPr/>
         <w:drawing>
-          <wp:anchor behindDoc="0" distT="0" distB="0" distL="0" distR="0" simplePos="0" locked="0" layoutInCell="1" allowOverlap="1" relativeHeight="16">
+          <wp:anchor behindDoc="0" distT="0" distB="0" distL="0" distR="0" simplePos="0" locked="0" layoutInCell="1" allowOverlap="1" relativeHeight="14">
             <wp:simplePos x="0" y="0"/>
             <wp:positionH relativeFrom="column">
               <wp:posOffset>27305</wp:posOffset>
@@ -7289,34 +7314,34 @@
     </w:p>
     <w:p>
       <w:pPr>
-        <w:pStyle w:val="Normal1"/>
-        <w:rPr/>
-      </w:pPr>
-      <w:r>
-        <w:rPr/>
-      </w:r>
-    </w:p>
-    <w:p>
-      <w:pPr>
-        <w:pStyle w:val="Normal1"/>
-        <w:rPr/>
-      </w:pPr>
-      <w:r>
-        <w:rPr/>
-      </w:r>
-    </w:p>
-    <w:p>
-      <w:pPr>
-        <w:pStyle w:val="Normal1"/>
-        <w:rPr/>
-      </w:pPr>
-      <w:r>
-        <w:rPr/>
-      </w:r>
-    </w:p>
-    <w:p>
-      <w:pPr>
-        <w:pStyle w:val="Normal1"/>
+        <w:pStyle w:val="LOnormal"/>
+        <w:rPr/>
+      </w:pPr>
+      <w:r>
+        <w:rPr/>
+      </w:r>
+    </w:p>
+    <w:p>
+      <w:pPr>
+        <w:pStyle w:val="LOnormal"/>
+        <w:rPr/>
+      </w:pPr>
+      <w:r>
+        <w:rPr/>
+      </w:r>
+    </w:p>
+    <w:p>
+      <w:pPr>
+        <w:pStyle w:val="LOnormal"/>
+        <w:rPr/>
+      </w:pPr>
+      <w:r>
+        <w:rPr/>
+      </w:r>
+    </w:p>
+    <w:p>
+      <w:pPr>
+        <w:pStyle w:val="LOnormal"/>
         <w:rPr/>
       </w:pPr>
       <w:r>
@@ -7396,16 +7421,16 @@
     </w:p>
     <w:p>
       <w:pPr>
-        <w:pStyle w:val="Normal1"/>
-        <w:rPr/>
-      </w:pPr>
-      <w:r>
-        <w:rPr/>
-      </w:r>
-    </w:p>
-    <w:p>
-      <w:pPr>
-        <w:pStyle w:val="Normal1"/>
+        <w:pStyle w:val="LOnormal"/>
+        <w:rPr/>
+      </w:pPr>
+      <w:r>
+        <w:rPr/>
+      </w:r>
+    </w:p>
+    <w:p>
+      <w:pPr>
+        <w:pStyle w:val="LOnormal"/>
         <w:rPr>
           <w:rFonts w:ascii="Roboto Mono" w:hAnsi="Roboto Mono" w:eastAsia="Roboto Mono" w:cs="Roboto Mono"/>
           <w:color w:val="188038"/>
@@ -7421,7 +7446,7 @@
     </w:p>
     <w:p>
       <w:pPr>
-        <w:pStyle w:val="Normal1"/>
+        <w:pStyle w:val="LOnormal"/>
         <w:rPr>
           <w:rFonts w:ascii="Roboto Mono" w:hAnsi="Roboto Mono" w:eastAsia="Roboto Mono" w:cs="Roboto Mono"/>
           <w:color w:val="188038"/>
@@ -7437,7 +7462,7 @@
     </w:p>
     <w:p>
       <w:pPr>
-        <w:pStyle w:val="Normal1"/>
+        <w:pStyle w:val="LOnormal"/>
         <w:rPr>
           <w:rFonts w:ascii="Roboto Mono" w:hAnsi="Roboto Mono" w:eastAsia="Roboto Mono" w:cs="Roboto Mono"/>
           <w:color w:val="188038"/>
@@ -7460,7 +7485,7 @@
     </w:p>
     <w:p>
       <w:pPr>
-        <w:pStyle w:val="Normal1"/>
+        <w:pStyle w:val="LOnormal"/>
         <w:rPr>
           <w:rFonts w:ascii="Roboto Mono" w:hAnsi="Roboto Mono" w:eastAsia="Roboto Mono" w:cs="Roboto Mono"/>
           <w:color w:val="188038"/>
@@ -7483,7 +7508,7 @@
     </w:p>
     <w:p>
       <w:pPr>
-        <w:pStyle w:val="Normal1"/>
+        <w:pStyle w:val="LOnormal"/>
         <w:rPr>
           <w:rFonts w:ascii="Roboto Mono" w:hAnsi="Roboto Mono" w:eastAsia="Roboto Mono" w:cs="Roboto Mono"/>
           <w:color w:val="188038"/>
@@ -7506,7 +7531,7 @@
     </w:p>
     <w:p>
       <w:pPr>
-        <w:pStyle w:val="Normal1"/>
+        <w:pStyle w:val="LOnormal"/>
         <w:rPr>
           <w:rFonts w:ascii="Roboto Mono" w:hAnsi="Roboto Mono" w:eastAsia="Roboto Mono" w:cs="Roboto Mono"/>
           <w:color w:val="188038"/>
@@ -7529,7 +7554,7 @@
     </w:p>
     <w:p>
       <w:pPr>
-        <w:pStyle w:val="Normal1"/>
+        <w:pStyle w:val="LOnormal"/>
         <w:rPr>
           <w:rFonts w:ascii="Roboto Mono" w:hAnsi="Roboto Mono" w:eastAsia="Roboto Mono" w:cs="Roboto Mono"/>
           <w:color w:val="188038"/>
@@ -7552,7 +7577,7 @@
     </w:p>
     <w:p>
       <w:pPr>
-        <w:pStyle w:val="Normal1"/>
+        <w:pStyle w:val="LOnormal"/>
         <w:rPr>
           <w:rFonts w:ascii="Roboto Mono" w:hAnsi="Roboto Mono" w:eastAsia="Roboto Mono" w:cs="Roboto Mono"/>
           <w:color w:val="188038"/>
@@ -7575,7 +7600,7 @@
     </w:p>
     <w:p>
       <w:pPr>
-        <w:pStyle w:val="Normal1"/>
+        <w:pStyle w:val="LOnormal"/>
         <w:rPr>
           <w:rFonts w:ascii="Roboto Mono" w:hAnsi="Roboto Mono" w:eastAsia="Roboto Mono" w:cs="Roboto Mono"/>
           <w:color w:val="188038"/>
@@ -7598,7 +7623,7 @@
     </w:p>
     <w:p>
       <w:pPr>
-        <w:pStyle w:val="Normal1"/>
+        <w:pStyle w:val="LOnormal"/>
         <w:rPr>
           <w:rFonts w:ascii="Roboto Mono" w:hAnsi="Roboto Mono" w:eastAsia="Roboto Mono" w:cs="Roboto Mono"/>
           <w:color w:val="188038"/>
@@ -7621,7 +7646,7 @@
     </w:p>
     <w:p>
       <w:pPr>
-        <w:pStyle w:val="Normal1"/>
+        <w:pStyle w:val="LOnormal"/>
         <w:rPr>
           <w:rFonts w:ascii="Roboto Mono" w:hAnsi="Roboto Mono" w:eastAsia="Roboto Mono" w:cs="Roboto Mono"/>
           <w:color w:val="188038"/>
@@ -7644,7 +7669,7 @@
     </w:p>
     <w:p>
       <w:pPr>
-        <w:pStyle w:val="Normal1"/>
+        <w:pStyle w:val="LOnormal"/>
         <w:rPr>
           <w:rFonts w:ascii="Roboto Mono" w:hAnsi="Roboto Mono" w:eastAsia="Roboto Mono" w:cs="Roboto Mono"/>
           <w:color w:val="188038"/>
@@ -7667,7 +7692,7 @@
     </w:p>
     <w:p>
       <w:pPr>
-        <w:pStyle w:val="Normal1"/>
+        <w:pStyle w:val="LOnormal"/>
         <w:rPr>
           <w:rFonts w:ascii="Roboto Mono" w:hAnsi="Roboto Mono" w:eastAsia="Roboto Mono" w:cs="Roboto Mono"/>
           <w:color w:val="188038"/>
@@ -7690,7 +7715,7 @@
     </w:p>
     <w:p>
       <w:pPr>
-        <w:pStyle w:val="Normal1"/>
+        <w:pStyle w:val="LOnormal"/>
         <w:rPr>
           <w:rFonts w:ascii="Roboto Mono" w:hAnsi="Roboto Mono" w:eastAsia="Roboto Mono" w:cs="Roboto Mono"/>
           <w:color w:val="188038"/>
@@ -7713,7 +7738,7 @@
     </w:p>
     <w:p>
       <w:pPr>
-        <w:pStyle w:val="Normal1"/>
+        <w:pStyle w:val="LOnormal"/>
         <w:rPr>
           <w:rFonts w:ascii="Roboto Mono" w:hAnsi="Roboto Mono" w:eastAsia="Roboto Mono" w:cs="Roboto Mono"/>
           <w:color w:val="188038"/>
@@ -7736,7 +7761,7 @@
     </w:p>
     <w:p>
       <w:pPr>
-        <w:pStyle w:val="Normal1"/>
+        <w:pStyle w:val="LOnormal"/>
         <w:rPr>
           <w:rFonts w:ascii="Roboto Mono" w:hAnsi="Roboto Mono" w:eastAsia="Roboto Mono" w:cs="Roboto Mono"/>
           <w:color w:val="188038"/>
@@ -7759,7 +7784,7 @@
     </w:p>
     <w:p>
       <w:pPr>
-        <w:pStyle w:val="Normal1"/>
+        <w:pStyle w:val="LOnormal"/>
         <w:rPr>
           <w:rFonts w:ascii="Roboto Mono" w:hAnsi="Roboto Mono" w:eastAsia="Roboto Mono" w:cs="Roboto Mono"/>
           <w:color w:val="188038"/>
@@ -7782,7 +7807,7 @@
     </w:p>
     <w:p>
       <w:pPr>
-        <w:pStyle w:val="Normal1"/>
+        <w:pStyle w:val="LOnormal"/>
         <w:rPr>
           <w:rFonts w:ascii="Roboto Mono" w:hAnsi="Roboto Mono" w:eastAsia="Roboto Mono" w:cs="Roboto Mono"/>
           <w:color w:val="188038"/>
@@ -7805,7 +7830,7 @@
     </w:p>
     <w:p>
       <w:pPr>
-        <w:pStyle w:val="Normal1"/>
+        <w:pStyle w:val="LOnormal"/>
         <w:rPr>
           <w:rFonts w:ascii="Roboto Mono" w:hAnsi="Roboto Mono" w:eastAsia="Roboto Mono" w:cs="Roboto Mono"/>
           <w:color w:val="188038"/>
@@ -7828,7 +7853,7 @@
     </w:p>
     <w:p>
       <w:pPr>
-        <w:pStyle w:val="Normal1"/>
+        <w:pStyle w:val="LOnormal"/>
         <w:rPr>
           <w:rFonts w:ascii="Roboto Mono" w:hAnsi="Roboto Mono" w:eastAsia="Roboto Mono" w:cs="Roboto Mono"/>
           <w:color w:val="188038"/>
@@ -7851,7 +7876,7 @@
     </w:p>
     <w:p>
       <w:pPr>
-        <w:pStyle w:val="Normal1"/>
+        <w:pStyle w:val="LOnormal"/>
         <w:rPr>
           <w:rFonts w:ascii="Roboto Mono" w:hAnsi="Roboto Mono" w:eastAsia="Roboto Mono" w:cs="Roboto Mono"/>
           <w:color w:val="188038"/>
@@ -7874,7 +7899,7 @@
     </w:p>
     <w:p>
       <w:pPr>
-        <w:pStyle w:val="Normal1"/>
+        <w:pStyle w:val="LOnormal"/>
         <w:rPr>
           <w:rFonts w:ascii="Roboto Mono" w:hAnsi="Roboto Mono" w:eastAsia="Roboto Mono" w:cs="Roboto Mono"/>
           <w:color w:val="188038"/>
@@ -7897,22 +7922,22 @@
     </w:p>
     <w:p>
       <w:pPr>
-        <w:pStyle w:val="Normal1"/>
-        <w:rPr>
-          <w:rFonts w:ascii="Roboto Mono" w:hAnsi="Roboto Mono" w:eastAsia="Roboto Mono" w:cs="Roboto Mono"/>
-          <w:color w:val="188038"/>
-        </w:rPr>
-      </w:pPr>
-      <w:r>
-        <w:rPr>
-          <w:rFonts w:eastAsia="Roboto Mono" w:cs="Roboto Mono" w:ascii="Roboto Mono" w:hAnsi="Roboto Mono"/>
-          <w:color w:val="188038"/>
-        </w:rPr>
-      </w:r>
-    </w:p>
-    <w:p>
-      <w:pPr>
-        <w:pStyle w:val="Normal1"/>
+        <w:pStyle w:val="LOnormal"/>
+        <w:rPr>
+          <w:rFonts w:ascii="Roboto Mono" w:hAnsi="Roboto Mono" w:eastAsia="Roboto Mono" w:cs="Roboto Mono"/>
+          <w:color w:val="188038"/>
+        </w:rPr>
+      </w:pPr>
+      <w:r>
+        <w:rPr>
+          <w:rFonts w:eastAsia="Roboto Mono" w:cs="Roboto Mono" w:ascii="Roboto Mono" w:hAnsi="Roboto Mono"/>
+          <w:color w:val="188038"/>
+        </w:rPr>
+      </w:r>
+    </w:p>
+    <w:p>
+      <w:pPr>
+        <w:pStyle w:val="LOnormal"/>
         <w:rPr>
           <w:rFonts w:ascii="Roboto Mono" w:hAnsi="Roboto Mono" w:eastAsia="Roboto Mono" w:cs="Roboto Mono"/>
           <w:color w:val="188038"/>
@@ -7928,7 +7953,7 @@
     </w:p>
     <w:p>
       <w:pPr>
-        <w:pStyle w:val="Normal1"/>
+        <w:pStyle w:val="LOnormal"/>
         <w:rPr>
           <w:rFonts w:ascii="Roboto Mono" w:hAnsi="Roboto Mono" w:eastAsia="Roboto Mono" w:cs="Roboto Mono"/>
           <w:color w:val="188038"/>
@@ -7951,7 +7976,7 @@
     </w:p>
     <w:p>
       <w:pPr>
-        <w:pStyle w:val="Normal1"/>
+        <w:pStyle w:val="LOnormal"/>
         <w:rPr>
           <w:rFonts w:ascii="Roboto Mono" w:hAnsi="Roboto Mono" w:eastAsia="Roboto Mono" w:cs="Roboto Mono"/>
           <w:color w:val="188038"/>
@@ -7974,7 +7999,7 @@
     </w:p>
     <w:p>
       <w:pPr>
-        <w:pStyle w:val="Normal1"/>
+        <w:pStyle w:val="LOnormal"/>
         <w:rPr/>
       </w:pPr>
       <w:r>
@@ -8009,16 +8034,16 @@
     </w:p>
     <w:p>
       <w:pPr>
-        <w:pStyle w:val="Normal1"/>
-        <w:rPr/>
-      </w:pPr>
-      <w:r>
-        <w:rPr/>
-      </w:r>
-    </w:p>
-    <w:p>
-      <w:pPr>
-        <w:pStyle w:val="Normal1"/>
+        <w:pStyle w:val="LOnormal"/>
+        <w:rPr/>
+      </w:pPr>
+      <w:r>
+        <w:rPr/>
+      </w:r>
+    </w:p>
+    <w:p>
+      <w:pPr>
+        <w:pStyle w:val="LOnormal"/>
         <w:rPr>
           <w:rFonts w:ascii="Roboto Mono" w:hAnsi="Roboto Mono" w:eastAsia="Roboto Mono" w:cs="Roboto Mono"/>
           <w:color w:val="188038"/>
@@ -8034,7 +8059,7 @@
     </w:p>
     <w:p>
       <w:pPr>
-        <w:pStyle w:val="Normal1"/>
+        <w:pStyle w:val="LOnormal"/>
         <w:rPr>
           <w:rFonts w:ascii="Roboto Mono" w:hAnsi="Roboto Mono" w:eastAsia="Roboto Mono" w:cs="Roboto Mono"/>
           <w:color w:val="188038"/>
@@ -8050,22 +8075,22 @@
     </w:p>
     <w:p>
       <w:pPr>
-        <w:pStyle w:val="Normal1"/>
-        <w:rPr/>
-      </w:pPr>
-      <w:r>
-        <w:rPr/>
-      </w:r>
-    </w:p>
-    <w:p>
-      <w:pPr>
-        <w:pStyle w:val="Normal1"/>
+        <w:pStyle w:val="LOnormal"/>
+        <w:rPr/>
+      </w:pPr>
+      <w:r>
+        <w:rPr/>
+      </w:r>
+    </w:p>
+    <w:p>
+      <w:pPr>
+        <w:pStyle w:val="LOnormal"/>
         <w:rPr/>
       </w:pPr>
       <w:r>
         <w:rPr/>
         <w:drawing>
-          <wp:anchor behindDoc="0" distT="0" distB="0" distL="0" distR="0" simplePos="0" locked="0" layoutInCell="1" allowOverlap="1" relativeHeight="18">
+          <wp:anchor behindDoc="0" distT="0" distB="0" distL="0" distR="0" simplePos="0" locked="0" layoutInCell="1" allowOverlap="1" relativeHeight="16">
             <wp:simplePos x="0" y="0"/>
             <wp:positionH relativeFrom="column">
               <wp:align>center</wp:align>
@@ -8139,7 +8164,7 @@
     </w:p>
     <w:p>
       <w:pPr>
-        <w:pStyle w:val="Normal1"/>
+        <w:pStyle w:val="LOnormal"/>
         <w:spacing w:lineRule="auto" w:line="240" w:before="240" w:after="240"/>
         <w:rPr/>
       </w:pPr>
@@ -8596,7 +8621,6 @@
     <w:rPrDefault>
       <w:rPr>
         <w:rFonts w:ascii="Arial" w:hAnsi="Arial" w:eastAsia="Arial" w:cs="Arial"/>
-        <w:sz w:val="22"/>
         <w:szCs w:val="22"/>
         <w:lang w:val="en-US" w:eastAsia="zh-CN" w:bidi="hi-IN"/>
       </w:rPr>
@@ -8612,6 +8636,7 @@
     <w:qFormat/>
     <w:pPr>
       <w:widowControl/>
+      <w:suppressAutoHyphens w:val="true"/>
       <w:bidi w:val="0"/>
       <w:spacing w:lineRule="auto" w:line="276" w:before="0" w:after="0"/>
       <w:jc w:val="left"/>
@@ -8627,8 +8652,8 @@
   </w:style>
   <w:style w:type="paragraph" w:styleId="Heading1">
     <w:name w:val="Heading 1"/>
-    <w:basedOn w:val="Normal1"/>
-    <w:next w:val="Normal1"/>
+    <w:basedOn w:val="LOnormal"/>
+    <w:next w:val="LOnormal"/>
     <w:qFormat/>
     <w:pPr>
       <w:keepNext w:val="true"/>
@@ -8643,8 +8668,8 @@
   </w:style>
   <w:style w:type="paragraph" w:styleId="Heading2">
     <w:name w:val="Heading 2"/>
-    <w:basedOn w:val="Normal1"/>
-    <w:next w:val="Normal1"/>
+    <w:basedOn w:val="LOnormal"/>
+    <w:next w:val="LOnormal"/>
     <w:qFormat/>
     <w:pPr>
       <w:keepNext w:val="true"/>
@@ -8660,8 +8685,8 @@
   </w:style>
   <w:style w:type="paragraph" w:styleId="Heading3">
     <w:name w:val="Heading 3"/>
-    <w:basedOn w:val="Normal1"/>
-    <w:next w:val="Normal1"/>
+    <w:basedOn w:val="LOnormal"/>
+    <w:next w:val="LOnormal"/>
     <w:qFormat/>
     <w:pPr>
       <w:keepNext w:val="true"/>
@@ -8678,8 +8703,8 @@
   </w:style>
   <w:style w:type="paragraph" w:styleId="Heading4">
     <w:name w:val="Heading 4"/>
-    <w:basedOn w:val="Normal1"/>
-    <w:next w:val="Normal1"/>
+    <w:basedOn w:val="LOnormal"/>
+    <w:next w:val="LOnormal"/>
     <w:qFormat/>
     <w:pPr>
       <w:keepNext w:val="true"/>
@@ -8695,8 +8720,8 @@
   </w:style>
   <w:style w:type="paragraph" w:styleId="Heading5">
     <w:name w:val="Heading 5"/>
-    <w:basedOn w:val="Normal1"/>
-    <w:next w:val="Normal1"/>
+    <w:basedOn w:val="LOnormal"/>
+    <w:next w:val="LOnormal"/>
     <w:qFormat/>
     <w:pPr>
       <w:keepNext w:val="true"/>
@@ -8712,8 +8737,8 @@
   </w:style>
   <w:style w:type="paragraph" w:styleId="Heading6">
     <w:name w:val="Heading 6"/>
-    <w:basedOn w:val="Normal1"/>
-    <w:next w:val="Normal1"/>
+    <w:basedOn w:val="LOnormal"/>
+    <w:next w:val="LOnormal"/>
     <w:qFormat/>
     <w:pPr>
       <w:keepNext w:val="true"/>
@@ -8786,11 +8811,12 @@
       <w:rFonts w:cs="Lohit Devanagari"/>
     </w:rPr>
   </w:style>
-  <w:style w:type="paragraph" w:styleId="Normal1" w:default="1">
+  <w:style w:type="paragraph" w:styleId="LOnormal" w:default="1">
     <w:name w:val="LO-normal"/>
     <w:qFormat/>
     <w:pPr>
       <w:widowControl/>
+      <w:suppressAutoHyphens w:val="true"/>
       <w:bidi w:val="0"/>
       <w:spacing w:lineRule="auto" w:line="276" w:before="0" w:after="0"/>
       <w:jc w:val="left"/>
@@ -8806,8 +8832,8 @@
   </w:style>
   <w:style w:type="paragraph" w:styleId="Title">
     <w:name w:val="Title"/>
-    <w:basedOn w:val="Normal1"/>
-    <w:next w:val="Normal1"/>
+    <w:basedOn w:val="LOnormal"/>
+    <w:next w:val="LOnormal"/>
     <w:qFormat/>
     <w:pPr>
       <w:keepNext w:val="true"/>
@@ -8822,8 +8848,8 @@
   </w:style>
   <w:style w:type="paragraph" w:styleId="Subtitle">
     <w:name w:val="Subtitle"/>
-    <w:basedOn w:val="Normal1"/>
-    <w:next w:val="Normal1"/>
+    <w:basedOn w:val="LOnormal"/>
+    <w:next w:val="LOnormal"/>
     <w:qFormat/>
     <w:pPr>
       <w:keepNext w:val="true"/>

</xml_diff>